<commit_message>
worked on header title - needs further work
</commit_message>
<xml_diff>
--- a/CV-Reformatter-POC/out.manual.docx
+++ b/CV-Reformatter-POC/out.manual.docx
@@ -12,7 +12,7 @@
         </w:rPr>
       </w:pPr>
       <w:r>
-        <w:t>KRIS MATT</w:t>
+        <w:t>CURRICULUM VITAE FOR KRIS MATT</w:t>
       </w:r>
     </w:p>
     <w:p>
@@ -25,94 +25,7 @@
         </w:rPr>
       </w:pPr>
       <w:r>
-        <w:rPr>
-          <w:rFonts w:ascii="Calibri" w:hAnsi="Calibri" w:cs="Arial"/>
-          <w:b/>
-          <w:caps/>
-          <w:sz w:val="24"/>
-          <w:lang w:val="it-IT"/>
-        </w:rPr>
-        <w:t>CURRICULUM</w:t>
-      </w:r>
-      <w:r>
-        <w:rPr>
-          <w:rFonts w:ascii="Calibri" w:hAnsi="Calibri" w:cs="Arial"/>
-          <w:b/>
-          <w:caps/>
-          <w:sz w:val="24"/>
-          <w:lang w:val="it-IT"/>
-        </w:rPr>
-        <w:t xml:space="preserve"> </w:t>
-      </w:r>
-      <w:r>
-        <w:rPr>
-          <w:rFonts w:ascii="Calibri" w:hAnsi="Calibri" w:cs="Arial"/>
-          <w:b/>
-          <w:caps/>
-          <w:sz w:val="24"/>
-          <w:lang w:val="it-IT"/>
-        </w:rPr>
-        <w:t>VITAE</w:t>
-      </w:r>
-      <w:r>
-        <w:rPr>
-          <w:rFonts w:ascii="Calibri" w:hAnsi="Calibri" w:cs="Arial"/>
-          <w:b/>
-          <w:caps/>
-          <w:sz w:val="24"/>
-          <w:lang w:val="it-IT"/>
-        </w:rPr>
-        <w:t xml:space="preserve"> </w:t>
-      </w:r>
-      <w:r>
-        <w:rPr>
-          <w:rFonts w:ascii="Calibri" w:hAnsi="Calibri" w:cs="Arial"/>
-          <w:b/>
-          <w:caps/>
-          <w:sz w:val="24"/>
-          <w:lang w:val="it-IT"/>
-        </w:rPr>
-        <w:t>FOR</w:t>
-      </w:r>
-      <w:r>
-        <w:rPr>
-          <w:rFonts w:ascii="Calibri" w:hAnsi="Calibri" w:cs="Arial"/>
-          <w:b/>
-          <w:caps/>
-          <w:sz w:val="24"/>
-          <w:lang w:val="it-IT"/>
-        </w:rPr>
-        <w:t xml:space="preserve"> </w:t>
-      </w:r>
-      <w:r>
-        <w:rPr>
-          <w:rFonts w:ascii="Calibri" w:hAnsi="Calibri" w:cs="Arial"/>
-          <w:b/>
-          <w:caps/>
-          <w:sz w:val="24"/>
-          <w:lang w:val="it-IT"/>
-        </w:rPr>
-        <w:t>FIRSTNAME</w:t>
-      </w:r>
-      <w:r>
-        <w:rPr>
-          <w:rFonts w:ascii="Calibri" w:hAnsi="Calibri" w:cs="Arial"/>
-          <w:b/>
-          <w:caps/>
-          <w:sz w:val="24"/>
-          <w:lang w:val="it-IT"/>
-        </w:rPr>
-        <w:t xml:space="preserve"> </w:t>
-      </w:r>
-      <w:r>
-        <w:rPr>
-          <w:rFonts w:ascii="Calibri" w:hAnsi="Calibri" w:cs="Arial"/>
-          <w:b/>
-          <w:caps/>
-          <w:sz w:val="24"/>
-          <w:lang w:val="it-IT"/>
-        </w:rPr>
-        <w:t>LASTNAME</w:t>
+        <w:t>CANDIDATE LOCATION: TEDDINGTON</w:t>
       </w:r>
     </w:p>
     <w:p>
@@ -268,39 +181,6 @@
       <w:pPr>
         <w:pStyle w:val="CVbody"/>
       </w:pPr>
-    </w:p>
-    <w:p>
-      <w:pPr>
-        <w:pStyle w:val="IntenseQuote"/>
-        <w:spacing w:before="0" w:after="0"/>
-        <w:ind w:left="0" w:right="-2"/>
-        <w:contextualSpacing/>
-        <w:jc w:val="left"/>
-        <w:rPr>
-          <w:rFonts w:ascii="Calibri" w:hAnsi="Calibri" w:cs="Arial"/>
-          <w:color w:val="548DD4" w:themeColor="text2" w:themeTint="99"/>
-          <w:sz w:val="20"/>
-          <w:szCs w:val="20"/>
-        </w:rPr>
-      </w:pPr>
-      <w:r>
-        <w:rPr>
-          <w:rFonts w:ascii="Calibri" w:hAnsi="Calibri" w:cs="Arial"/>
-          <w:color w:val="548DD4" w:themeColor="text2" w:themeTint="99"/>
-          <w:sz w:val="20"/>
-          <w:szCs w:val="20"/>
-        </w:rPr>
-        <w:t>QUALIFICATIONS</w:t>
-      </w:r>
-      <w:r>
-        <w:rPr>
-          <w:rFonts w:ascii="Calibri" w:hAnsi="Calibri" w:cs="Arial"/>
-          <w:color w:val="548DD4" w:themeColor="text2" w:themeTint="99"/>
-          <w:sz w:val="20"/>
-          <w:szCs w:val="20"/>
-        </w:rPr>
-        <w:t xml:space="preserve"> </w:t>
-      </w:r>
     </w:p>
     <w:p>
       <w:pPr>
@@ -416,6 +296,592 @@
     </w:p>
     <w:p>
       <w:pPr>
+        <w:pStyle w:val="CVBullet"/>
+      </w:pPr>
+      <w:proofErr w:type="spellStart"/>
+      <w:r>
+        <w:t>Xxxxxxxxxxxxxxxxxxxxxxx</w:t>
+      </w:r>
+      <w:proofErr w:type="spellEnd"/>
+      <w:r>
+        <w:t>.</w:t>
+      </w:r>
+    </w:p>
+    <w:p>
+      <w:pPr>
+        <w:pStyle w:val="CVBullet"/>
+      </w:pPr>
+      <w:proofErr w:type="spellStart"/>
+      <w:r>
+        <w:t>Xxxxxxxxxxxxxxxxxxxxxxx</w:t>
+      </w:r>
+      <w:proofErr w:type="spellEnd"/>
+      <w:r>
+        <w:t>.</w:t>
+      </w:r>
+    </w:p>
+    <w:p>
+      <w:pPr>
+        <w:pStyle w:val="CVbody"/>
+      </w:pPr>
+    </w:p>
+    <w:p>
+      <w:pPr>
+        <w:pStyle w:val="IntenseQuote"/>
+        <w:spacing w:before="0" w:after="0"/>
+        <w:ind w:left="0" w:right="-2"/>
+        <w:contextualSpacing/>
+        <w:jc w:val="left"/>
+        <w:rPr>
+          <w:rFonts w:ascii="Calibri" w:hAnsi="Calibri" w:cs="Arial"/>
+          <w:color w:val="548DD4" w:themeColor="text2" w:themeTint="99"/>
+          <w:sz w:val="20"/>
+          <w:szCs w:val="20"/>
+        </w:rPr>
+      </w:pPr>
+      <w:r>
+        <w:rPr>
+          <w:rFonts w:ascii="Calibri" w:hAnsi="Calibri" w:cs="Arial"/>
+          <w:color w:val="548DD4" w:themeColor="text2" w:themeTint="99"/>
+          <w:sz w:val="20"/>
+          <w:szCs w:val="20"/>
+        </w:rPr>
+        <w:t>EMPLOYMENT HISTORY</w:t>
+      </w:r>
+    </w:p>
+    <w:p>
+      <w:pPr>
+        <w:pStyle w:val="CVbody"/>
+        <w:rPr>
+          <w:b/>
+        </w:rPr>
+      </w:pPr>
+      <w:r>
+        <w:rPr>
+          <w:b/>
+        </w:rPr>
+        <w:t>Start Date</w:t>
+      </w:r>
+      <w:r>
+        <w:rPr>
+          <w:b/>
+        </w:rPr>
+        <w:t xml:space="preserve"> </w:t>
+      </w:r>
+      <w:r>
+        <w:rPr>
+          <w:b/>
+        </w:rPr>
+        <w:t>–</w:t>
+      </w:r>
+      <w:r>
+        <w:rPr>
+          <w:b/>
+        </w:rPr>
+        <w:t xml:space="preserve"> </w:t>
+      </w:r>
+      <w:r>
+        <w:rPr>
+          <w:b/>
+        </w:rPr>
+        <w:t>P</w:t>
+      </w:r>
+      <w:r>
+        <w:rPr>
+          <w:b/>
+        </w:rPr>
+        <w:t>resent</w:t>
+      </w:r>
+      <w:r>
+        <w:rPr>
+          <w:b/>
+        </w:rPr>
+        <w:tab/>
+        <w:t>COMPANY</w:t>
+      </w:r>
+      <w:r>
+        <w:rPr>
+          <w:b/>
+        </w:rPr>
+        <w:t xml:space="preserve">, </w:t>
+      </w:r>
+      <w:r>
+        <w:rPr>
+          <w:b/>
+        </w:rPr>
+        <w:t xml:space="preserve">Location or Company Info </w:t>
+      </w:r>
+      <w:r>
+        <w:rPr>
+          <w:b/>
+        </w:rPr>
+        <w:t>(most recent roles first)</w:t>
+      </w:r>
+    </w:p>
+    <w:p>
+      <w:pPr>
+        <w:pStyle w:val="CVbody"/>
+        <w:rPr>
+          <w:b/>
+        </w:rPr>
+      </w:pPr>
+      <w:r>
+        <w:rPr>
+          <w:b/>
+        </w:rPr>
+        <w:tab/>
+      </w:r>
+      <w:r>
+        <w:rPr>
+          <w:b/>
+        </w:rPr>
+        <w:tab/>
+      </w:r>
+      <w:r>
+        <w:rPr>
+          <w:b/>
+        </w:rPr>
+        <w:tab/>
+        <w:t>Job title</w:t>
+      </w:r>
+    </w:p>
+    <w:p>
+      <w:pPr>
+        <w:pStyle w:val="CVbody"/>
+        <w:rPr>
+          <w:i/>
+          <w:iCs/>
+        </w:rPr>
+      </w:pPr>
+      <w:r>
+        <w:rPr>
+          <w:i/>
+          <w:iCs/>
+        </w:rPr>
+        <w:t>Company Info Italic</w:t>
+      </w:r>
+    </w:p>
+    <w:p>
+      <w:pPr>
+        <w:pStyle w:val="CVbody"/>
+        <w:rPr>
+          <w:rFonts w:cs="TimesNewRoman"/>
+          <w:i/>
+          <w:iCs/>
+          <w:lang w:eastAsia="en-GB"/>
+        </w:rPr>
+      </w:pPr>
+      <w:r>
+        <w:rPr>
+          <w:i/>
+          <w:iCs/>
+        </w:rPr>
+        <w:t>Xxxxxxxxxxxxxxxxxxxxxxxxxxxxxxxxxxxxxxxxxxxxxxxxxxxxxxxxxxxxxxxxxxxxxxxxxxxxxxxxxxxxxxxxxxxxxxxxxxxxxxxxxxxxxxxxxxxxxxxxxxxxxxxxxxxxxxxxxxxxxxxxxxxxxxxxxxxxxxx.</w:t>
+      </w:r>
+    </w:p>
+    <w:p>
+      <w:pPr>
+        <w:pStyle w:val="CVBullet"/>
+      </w:pPr>
+      <w:proofErr w:type="spellStart"/>
+      <w:r>
+        <w:t>Xxxxxxxxxxxxxxxxxxxxxxx</w:t>
+      </w:r>
+      <w:proofErr w:type="spellEnd"/>
+      <w:r>
+        <w:t>.</w:t>
+      </w:r>
+    </w:p>
+    <w:p>
+      <w:pPr>
+        <w:pStyle w:val="CVBullet"/>
+      </w:pPr>
+      <w:proofErr w:type="spellStart"/>
+      <w:r>
+        <w:t>Xxxxxxxxxxxxxxxxxxxxxxx</w:t>
+      </w:r>
+      <w:proofErr w:type="spellEnd"/>
+      <w:r>
+        <w:t>.</w:t>
+      </w:r>
+    </w:p>
+    <w:p>
+      <w:pPr>
+        <w:pStyle w:val="CVBullet"/>
+      </w:pPr>
+      <w:proofErr w:type="spellStart"/>
+      <w:r>
+        <w:t>Xxxxxxxxxxxxxxxxxxxxxxx</w:t>
+      </w:r>
+      <w:proofErr w:type="spellEnd"/>
+      <w:r>
+        <w:t>.</w:t>
+      </w:r>
+    </w:p>
+    <w:p>
+      <w:pPr>
+        <w:pStyle w:val="CVbody"/>
+      </w:pPr>
+    </w:p>
+    <w:p>
+      <w:pPr>
+        <w:pStyle w:val="CVbody"/>
+      </w:pPr>
+    </w:p>
+    <w:p>
+      <w:pPr>
+        <w:pStyle w:val="CVbody"/>
+      </w:pPr>
+    </w:p>
+    <w:p>
+      <w:pPr>
+        <w:pStyle w:val="CVbody"/>
+      </w:pPr>
+    </w:p>
+    <w:p>
+      <w:pPr>
+        <w:pStyle w:val="CVbody"/>
+      </w:pPr>
+    </w:p>
+    <w:p>
+      <w:pPr>
+        <w:pStyle w:val="CVbody"/>
+        <w:rPr>
+          <w:b/>
+        </w:rPr>
+      </w:pPr>
+      <w:r>
+        <w:rPr>
+          <w:b/>
+        </w:rPr>
+        <w:t xml:space="preserve">Start </w:t>
+      </w:r>
+      <w:r>
+        <w:rPr>
+          <w:b/>
+        </w:rPr>
+        <w:t>Date</w:t>
+      </w:r>
+      <w:r>
+        <w:rPr>
+          <w:b/>
+        </w:rPr>
+        <w:t xml:space="preserve"> –</w:t>
+      </w:r>
+      <w:r>
+        <w:rPr>
+          <w:b/>
+        </w:rPr>
+        <w:t xml:space="preserve"> </w:t>
+      </w:r>
+      <w:r>
+        <w:rPr>
+          <w:b/>
+        </w:rPr>
+        <w:t>End Date</w:t>
+      </w:r>
+      <w:r>
+        <w:rPr>
+          <w:b/>
+        </w:rPr>
+        <w:tab/>
+        <w:t>COMPANY</w:t>
+      </w:r>
+      <w:r>
+        <w:rPr>
+          <w:b/>
+        </w:rPr>
+        <w:t xml:space="preserve">, </w:t>
+      </w:r>
+      <w:r>
+        <w:rPr>
+          <w:b/>
+        </w:rPr>
+        <w:t xml:space="preserve">Location or Company Info </w:t>
+      </w:r>
+      <w:r>
+        <w:rPr>
+          <w:b/>
+        </w:rPr>
+        <w:t>(most recent roles first)</w:t>
+      </w:r>
+    </w:p>
+    <w:p>
+      <w:pPr>
+        <w:pStyle w:val="CVbody"/>
+        <w:rPr>
+          <w:b/>
+        </w:rPr>
+      </w:pPr>
+      <w:r>
+        <w:rPr>
+          <w:b/>
+        </w:rPr>
+        <w:tab/>
+      </w:r>
+      <w:r>
+        <w:rPr>
+          <w:b/>
+        </w:rPr>
+        <w:tab/>
+      </w:r>
+      <w:r>
+        <w:rPr>
+          <w:b/>
+        </w:rPr>
+        <w:tab/>
+        <w:t>Job title</w:t>
+      </w:r>
+    </w:p>
+    <w:p>
+      <w:pPr>
+        <w:pStyle w:val="CVbody"/>
+        <w:rPr>
+          <w:i/>
+          <w:iCs/>
+        </w:rPr>
+      </w:pPr>
+      <w:r>
+        <w:rPr>
+          <w:i/>
+          <w:iCs/>
+        </w:rPr>
+        <w:t xml:space="preserve">Company Info </w:t>
+      </w:r>
+      <w:r>
+        <w:rPr>
+          <w:i/>
+          <w:iCs/>
+        </w:rPr>
+        <w:t>Italic</w:t>
+      </w:r>
+    </w:p>
+    <w:p>
+      <w:pPr>
+        <w:pStyle w:val="CVbody"/>
+        <w:rPr>
+          <w:i/>
+          <w:iCs/>
+        </w:rPr>
+      </w:pPr>
+      <w:r>
+        <w:rPr>
+          <w:i/>
+          <w:iCs/>
+        </w:rPr>
+        <w:t>Xxxxxxxxxxxxxxxxxxxxxxxxxxxxxxxxxxxxxxxxxxxxxxxxxxxxxxxxxxxxxxxxxxxxxxxxxxxxxxxxxxxxxxxxxxxxxxxxxxxxxxxxxxxxxxxxxxxxxxxxxxxxxxxxxxxxxxxxxxxxxxxxxxxxxxxxxxxxxxx.</w:t>
+      </w:r>
+    </w:p>
+    <w:p>
+      <w:pPr>
+        <w:pStyle w:val="CVBullet"/>
+      </w:pPr>
+      <w:proofErr w:type="spellStart"/>
+      <w:r>
+        <w:t>Xxxxxxxxxxxxxxxxxxxxxxx</w:t>
+      </w:r>
+      <w:proofErr w:type="spellEnd"/>
+      <w:r>
+        <w:t>.</w:t>
+      </w:r>
+    </w:p>
+    <w:p>
+      <w:pPr>
+        <w:pStyle w:val="CVBullet"/>
+      </w:pPr>
+      <w:proofErr w:type="spellStart"/>
+      <w:r>
+        <w:t>Xxxxxxxxxxxxxxxxxxxxxxx</w:t>
+      </w:r>
+      <w:proofErr w:type="spellEnd"/>
+      <w:r>
+        <w:t>.</w:t>
+      </w:r>
+    </w:p>
+    <w:p>
+      <w:pPr>
+        <w:pStyle w:val="CVBullet"/>
+      </w:pPr>
+      <w:proofErr w:type="spellStart"/>
+      <w:r>
+        <w:t>Xxxxxxxxxxxxxxxxxxxxxxx</w:t>
+      </w:r>
+      <w:proofErr w:type="spellEnd"/>
+      <w:r>
+        <w:t>.</w:t>
+      </w:r>
+    </w:p>
+    <w:p>
+      <w:pPr>
+        <w:pStyle w:val="CVbody"/>
+      </w:pPr>
+    </w:p>
+    <w:p>
+      <w:pPr>
+        <w:pStyle w:val="CVbody"/>
+      </w:pPr>
+    </w:p>
+    <w:p>
+      <w:pPr>
+        <w:pStyle w:val="CVbody"/>
+        <w:rPr>
+          <w:b/>
+        </w:rPr>
+      </w:pPr>
+      <w:r>
+        <w:rPr>
+          <w:b/>
+        </w:rPr>
+        <w:t xml:space="preserve">Start </w:t>
+      </w:r>
+      <w:r>
+        <w:rPr>
+          <w:b/>
+        </w:rPr>
+        <w:t>Date</w:t>
+      </w:r>
+      <w:r>
+        <w:rPr>
+          <w:b/>
+        </w:rPr>
+        <w:t xml:space="preserve"> –</w:t>
+      </w:r>
+      <w:r>
+        <w:rPr>
+          <w:b/>
+        </w:rPr>
+        <w:t xml:space="preserve"> </w:t>
+      </w:r>
+      <w:r>
+        <w:rPr>
+          <w:b/>
+        </w:rPr>
+        <w:t>End Date</w:t>
+      </w:r>
+      <w:r>
+        <w:rPr>
+          <w:b/>
+        </w:rPr>
+        <w:tab/>
+        <w:t>COMPANY</w:t>
+      </w:r>
+      <w:r>
+        <w:rPr>
+          <w:b/>
+        </w:rPr>
+        <w:t xml:space="preserve">, </w:t>
+      </w:r>
+      <w:r>
+        <w:rPr>
+          <w:b/>
+        </w:rPr>
+        <w:t xml:space="preserve">Location or Company Info </w:t>
+      </w:r>
+      <w:r>
+        <w:rPr>
+          <w:b/>
+        </w:rPr>
+        <w:t>(most recent roles first)</w:t>
+      </w:r>
+    </w:p>
+    <w:p>
+      <w:pPr>
+        <w:pStyle w:val="CVbody"/>
+        <w:rPr>
+          <w:b/>
+        </w:rPr>
+      </w:pPr>
+      <w:r>
+        <w:rPr>
+          <w:b/>
+        </w:rPr>
+        <w:tab/>
+      </w:r>
+      <w:r>
+        <w:rPr>
+          <w:b/>
+        </w:rPr>
+        <w:tab/>
+      </w:r>
+      <w:r>
+        <w:rPr>
+          <w:b/>
+        </w:rPr>
+        <w:tab/>
+        <w:t>Job title</w:t>
+      </w:r>
+    </w:p>
+    <w:p>
+      <w:pPr>
+        <w:pStyle w:val="CVbody"/>
+        <w:rPr>
+          <w:i/>
+          <w:iCs/>
+        </w:rPr>
+      </w:pPr>
+      <w:r>
+        <w:rPr>
+          <w:i/>
+          <w:iCs/>
+        </w:rPr>
+        <w:t>Company Info Italic</w:t>
+      </w:r>
+    </w:p>
+    <w:p>
+      <w:pPr>
+        <w:pStyle w:val="CVbody"/>
+        <w:rPr>
+          <w:i/>
+          <w:iCs/>
+        </w:rPr>
+      </w:pPr>
+      <w:r>
+        <w:rPr>
+          <w:i/>
+          <w:iCs/>
+        </w:rPr>
+        <w:t>Xxxxxxxxxxxxxxxxxxxxxxxxxxxxxxxxxxxxxxxxxxxxxxxxxxxxxxxxxxxxxxxxxxxxxxxxxxxxxxxxxxxxxxxxxxxxxxxxxxxxxxxxxxxxxxxxxxxxxxxxxxxxxxxxxxxxxxxxxxxxxxxxxxxxxxxxxxxxxxx.</w:t>
+      </w:r>
+    </w:p>
+    <w:p>
+      <w:pPr>
+        <w:pStyle w:val="CVBullet"/>
+      </w:pPr>
+      <w:proofErr w:type="spellStart"/>
+      <w:r>
+        <w:t>Xxxxxxxxxxxxxxxxxxxxxxx</w:t>
+      </w:r>
+      <w:proofErr w:type="spellEnd"/>
+      <w:r>
+        <w:t>.</w:t>
+      </w:r>
+    </w:p>
+    <w:p>
+      <w:pPr>
+        <w:pStyle w:val="CVBullet"/>
+      </w:pPr>
+      <w:proofErr w:type="spellStart"/>
+      <w:r>
+        <w:t>Xxxxxxxxxxxxxxxxxxxxxxx</w:t>
+      </w:r>
+      <w:proofErr w:type="spellEnd"/>
+      <w:r>
+        <w:t>.</w:t>
+      </w:r>
+    </w:p>
+    <w:p>
+      <w:pPr>
+        <w:spacing w:before="120" w:after="120"/>
+        <w:contextualSpacing/>
+        <w:rPr>
+          <w:rFonts w:asciiTheme="minorHAnsi" w:hAnsiTheme="minorHAnsi"/>
+          <w:sz w:val="20"/>
+          <w:szCs w:val="20"/>
+        </w:rPr>
+      </w:pPr>
+    </w:p>
+    <w:p>
+      <w:pPr>
         <w:pBdr>
           <w:top w:val="single" w:sz="4" w:space="10" w:color="4F81BD" w:themeColor="accent1"/>
           <w:bottom w:val="single" w:sz="4" w:space="10" w:color="4F81BD" w:themeColor="accent1"/>
@@ -440,556 +906,7 @@
           <w:sz w:val="20"/>
           <w:szCs w:val="20"/>
         </w:rPr>
-        <w:t>OTHER HEADINGS</w:t>
-      </w:r>
-    </w:p>
-    <w:p>
-      <w:pPr>
-        <w:pStyle w:val="CVBullet"/>
-      </w:pPr>
-      <w:proofErr w:type="spellStart"/>
-      <w:r>
-        <w:t>Xxxxxxxxxxxxxxxxxxxxxxx</w:t>
-      </w:r>
-      <w:proofErr w:type="spellEnd"/>
-      <w:r>
-        <w:t>.</w:t>
-      </w:r>
-    </w:p>
-    <w:p>
-      <w:pPr>
-        <w:pStyle w:val="CVBullet"/>
-      </w:pPr>
-      <w:proofErr w:type="spellStart"/>
-      <w:r>
-        <w:t>Xxxxxxxxxxxxxxxxxxxxxxx</w:t>
-      </w:r>
-      <w:proofErr w:type="spellEnd"/>
-      <w:r>
-        <w:t>.</w:t>
-      </w:r>
-    </w:p>
-    <w:p>
-      <w:pPr>
-        <w:pStyle w:val="CVbody"/>
-      </w:pPr>
-    </w:p>
-    <w:p>
-      <w:pPr>
-        <w:pStyle w:val="IntenseQuote"/>
-        <w:spacing w:before="0" w:after="0"/>
-        <w:ind w:left="0" w:right="-2"/>
-        <w:contextualSpacing/>
-        <w:jc w:val="left"/>
-        <w:rPr>
-          <w:rFonts w:ascii="Calibri" w:hAnsi="Calibri" w:cs="Arial"/>
-          <w:color w:val="548DD4" w:themeColor="text2" w:themeTint="99"/>
-          <w:sz w:val="20"/>
-          <w:szCs w:val="20"/>
-        </w:rPr>
-      </w:pPr>
-      <w:r>
-        <w:rPr>
-          <w:rFonts w:ascii="Calibri" w:hAnsi="Calibri" w:cs="Arial"/>
-          <w:color w:val="548DD4" w:themeColor="text2" w:themeTint="99"/>
-          <w:sz w:val="20"/>
-          <w:szCs w:val="20"/>
-        </w:rPr>
-        <w:t>EMPLOYMENT HISTORY</w:t>
-      </w:r>
-    </w:p>
-    <w:p>
-      <w:pPr>
-        <w:pStyle w:val="CVbody"/>
-        <w:rPr>
-          <w:b/>
-        </w:rPr>
-      </w:pPr>
-      <w:r>
-        <w:rPr>
-          <w:b/>
-        </w:rPr>
-        <w:t>Start Date</w:t>
-      </w:r>
-      <w:r>
-        <w:rPr>
-          <w:b/>
-        </w:rPr>
-        <w:t xml:space="preserve"> </w:t>
-      </w:r>
-      <w:r>
-        <w:rPr>
-          <w:b/>
-        </w:rPr>
-        <w:t>–</w:t>
-      </w:r>
-      <w:r>
-        <w:rPr>
-          <w:b/>
-        </w:rPr>
-        <w:t xml:space="preserve"> </w:t>
-      </w:r>
-      <w:r>
-        <w:rPr>
-          <w:b/>
-        </w:rPr>
-        <w:t>P</w:t>
-      </w:r>
-      <w:r>
-        <w:rPr>
-          <w:b/>
-        </w:rPr>
-        <w:t>resent</w:t>
-      </w:r>
-      <w:r>
-        <w:rPr>
-          <w:b/>
-        </w:rPr>
-        <w:tab/>
-        <w:t>COMPANY</w:t>
-      </w:r>
-      <w:r>
-        <w:rPr>
-          <w:b/>
-        </w:rPr>
-        <w:t xml:space="preserve">, </w:t>
-      </w:r>
-      <w:r>
-        <w:rPr>
-          <w:b/>
-        </w:rPr>
-        <w:t xml:space="preserve">Location or Company Info </w:t>
-      </w:r>
-      <w:r>
-        <w:rPr>
-          <w:b/>
-        </w:rPr>
-        <w:t>(most recent roles first)</w:t>
-      </w:r>
-    </w:p>
-    <w:p>
-      <w:pPr>
-        <w:pStyle w:val="CVbody"/>
-        <w:rPr>
-          <w:b/>
-        </w:rPr>
-      </w:pPr>
-      <w:r>
-        <w:rPr>
-          <w:b/>
-        </w:rPr>
-        <w:tab/>
-      </w:r>
-      <w:r>
-        <w:rPr>
-          <w:b/>
-        </w:rPr>
-        <w:tab/>
-      </w:r>
-      <w:r>
-        <w:rPr>
-          <w:b/>
-        </w:rPr>
-        <w:tab/>
-        <w:t>Job title</w:t>
-      </w:r>
-    </w:p>
-    <w:p>
-      <w:pPr>
-        <w:pStyle w:val="CVbody"/>
-        <w:rPr>
-          <w:i/>
-          <w:iCs/>
-        </w:rPr>
-      </w:pPr>
-      <w:r>
-        <w:rPr>
-          <w:i/>
-          <w:iCs/>
-        </w:rPr>
-        <w:t>Company Info Italic</w:t>
-      </w:r>
-    </w:p>
-    <w:p>
-      <w:pPr>
-        <w:pStyle w:val="CVbody"/>
-        <w:rPr>
-          <w:rFonts w:cs="TimesNewRoman"/>
-          <w:i/>
-          <w:iCs/>
-          <w:lang w:eastAsia="en-GB"/>
-        </w:rPr>
-      </w:pPr>
-      <w:r>
-        <w:rPr>
-          <w:i/>
-          <w:iCs/>
-        </w:rPr>
-        <w:t>Xxxxxxxxxxxxxxxxxxxxxxxxxxxxxxxxxxxxxxxxxxxxxxxxxxxxxxxxxxxxxxxxxxxxxxxxxxxxxxxxxxxxxxxxxxxxxxxxxxxxxxxxxxxxxxxxxxxxxxxxxxxxxxxxxxxxxxxxxxxxxxxxxxxxxxxxxxxxxxx.</w:t>
-      </w:r>
-    </w:p>
-    <w:p>
-      <w:pPr>
-        <w:pStyle w:val="CVBullet"/>
-      </w:pPr>
-      <w:proofErr w:type="spellStart"/>
-      <w:r>
-        <w:t>Xxxxxxxxxxxxxxxxxxxxxxx</w:t>
-      </w:r>
-      <w:proofErr w:type="spellEnd"/>
-      <w:r>
-        <w:t>.</w:t>
-      </w:r>
-    </w:p>
-    <w:p>
-      <w:pPr>
-        <w:pStyle w:val="CVBullet"/>
-      </w:pPr>
-      <w:proofErr w:type="spellStart"/>
-      <w:r>
-        <w:t>Xxxxxxxxxxxxxxxxxxxxxxx</w:t>
-      </w:r>
-      <w:proofErr w:type="spellEnd"/>
-      <w:r>
-        <w:t>.</w:t>
-      </w:r>
-    </w:p>
-    <w:p>
-      <w:pPr>
-        <w:pStyle w:val="CVBullet"/>
-      </w:pPr>
-      <w:proofErr w:type="spellStart"/>
-      <w:r>
-        <w:t>Xxxxxxxxxxxxxxxxxxxxxxx</w:t>
-      </w:r>
-      <w:proofErr w:type="spellEnd"/>
-      <w:r>
-        <w:t>.</w:t>
-      </w:r>
-    </w:p>
-    <w:p>
-      <w:pPr>
-        <w:pStyle w:val="CVbody"/>
-      </w:pPr>
-    </w:p>
-    <w:p>
-      <w:pPr>
-        <w:pStyle w:val="CVbody"/>
-      </w:pPr>
-    </w:p>
-    <w:p>
-      <w:pPr>
-        <w:pStyle w:val="CVbody"/>
-      </w:pPr>
-    </w:p>
-    <w:p>
-      <w:pPr>
-        <w:pStyle w:val="CVbody"/>
-      </w:pPr>
-    </w:p>
-    <w:p>
-      <w:pPr>
-        <w:pStyle w:val="CVbody"/>
-      </w:pPr>
-    </w:p>
-    <w:p>
-      <w:pPr>
-        <w:pStyle w:val="CVbody"/>
-        <w:rPr>
-          <w:b/>
-        </w:rPr>
-      </w:pPr>
-      <w:r>
-        <w:rPr>
-          <w:b/>
-        </w:rPr>
-        <w:t xml:space="preserve">Start </w:t>
-      </w:r>
-      <w:r>
-        <w:rPr>
-          <w:b/>
-        </w:rPr>
-        <w:t>Date</w:t>
-      </w:r>
-      <w:r>
-        <w:rPr>
-          <w:b/>
-        </w:rPr>
-        <w:t xml:space="preserve"> –</w:t>
-      </w:r>
-      <w:r>
-        <w:rPr>
-          <w:b/>
-        </w:rPr>
-        <w:t xml:space="preserve"> </w:t>
-      </w:r>
-      <w:r>
-        <w:rPr>
-          <w:b/>
-        </w:rPr>
-        <w:t>End Date</w:t>
-      </w:r>
-      <w:r>
-        <w:rPr>
-          <w:b/>
-        </w:rPr>
-        <w:tab/>
-        <w:t>COMPANY</w:t>
-      </w:r>
-      <w:r>
-        <w:rPr>
-          <w:b/>
-        </w:rPr>
-        <w:t xml:space="preserve">, </w:t>
-      </w:r>
-      <w:r>
-        <w:rPr>
-          <w:b/>
-        </w:rPr>
-        <w:t xml:space="preserve">Location or Company Info </w:t>
-      </w:r>
-      <w:r>
-        <w:rPr>
-          <w:b/>
-        </w:rPr>
-        <w:t>(most recent roles first)</w:t>
-      </w:r>
-    </w:p>
-    <w:p>
-      <w:pPr>
-        <w:pStyle w:val="CVbody"/>
-        <w:rPr>
-          <w:b/>
-        </w:rPr>
-      </w:pPr>
-      <w:r>
-        <w:rPr>
-          <w:b/>
-        </w:rPr>
-        <w:tab/>
-      </w:r>
-      <w:r>
-        <w:rPr>
-          <w:b/>
-        </w:rPr>
-        <w:tab/>
-      </w:r>
-      <w:r>
-        <w:rPr>
-          <w:b/>
-        </w:rPr>
-        <w:tab/>
-        <w:t>Job title</w:t>
-      </w:r>
-    </w:p>
-    <w:p>
-      <w:pPr>
-        <w:pStyle w:val="CVbody"/>
-        <w:rPr>
-          <w:i/>
-          <w:iCs/>
-        </w:rPr>
-      </w:pPr>
-      <w:r>
-        <w:rPr>
-          <w:i/>
-          <w:iCs/>
-        </w:rPr>
-        <w:t xml:space="preserve">Company Info </w:t>
-      </w:r>
-      <w:r>
-        <w:rPr>
-          <w:i/>
-          <w:iCs/>
-        </w:rPr>
-        <w:t>Italic</w:t>
-      </w:r>
-    </w:p>
-    <w:p>
-      <w:pPr>
-        <w:pStyle w:val="CVbody"/>
-        <w:rPr>
-          <w:i/>
-          <w:iCs/>
-        </w:rPr>
-      </w:pPr>
-      <w:r>
-        <w:rPr>
-          <w:i/>
-          <w:iCs/>
-        </w:rPr>
-        <w:t>Xxxxxxxxxxxxxxxxxxxxxxxxxxxxxxxxxxxxxxxxxxxxxxxxxxxxxxxxxxxxxxxxxxxxxxxxxxxxxxxxxxxxxxxxxxxxxxxxxxxxxxxxxxxxxxxxxxxxxxxxxxxxxxxxxxxxxxxxxxxxxxxxxxxxxxxxxxxxxxx.</w:t>
-      </w:r>
-    </w:p>
-    <w:p>
-      <w:pPr>
-        <w:pStyle w:val="CVBullet"/>
-      </w:pPr>
-      <w:proofErr w:type="spellStart"/>
-      <w:r>
-        <w:t>Xxxxxxxxxxxxxxxxxxxxxxx</w:t>
-      </w:r>
-      <w:proofErr w:type="spellEnd"/>
-      <w:r>
-        <w:t>.</w:t>
-      </w:r>
-    </w:p>
-    <w:p>
-      <w:pPr>
-        <w:pStyle w:val="CVBullet"/>
-      </w:pPr>
-      <w:proofErr w:type="spellStart"/>
-      <w:r>
-        <w:t>Xxxxxxxxxxxxxxxxxxxxxxx</w:t>
-      </w:r>
-      <w:proofErr w:type="spellEnd"/>
-      <w:r>
-        <w:t>.</w:t>
-      </w:r>
-    </w:p>
-    <w:p>
-      <w:pPr>
-        <w:pStyle w:val="CVBullet"/>
-      </w:pPr>
-      <w:proofErr w:type="spellStart"/>
-      <w:r>
-        <w:t>Xxxxxxxxxxxxxxxxxxxxxxx</w:t>
-      </w:r>
-      <w:proofErr w:type="spellEnd"/>
-      <w:r>
-        <w:t>.</w:t>
-      </w:r>
-    </w:p>
-    <w:p>
-      <w:pPr>
-        <w:pStyle w:val="CVbody"/>
-      </w:pPr>
-    </w:p>
-    <w:p>
-      <w:pPr>
-        <w:pStyle w:val="CVbody"/>
-      </w:pPr>
-    </w:p>
-    <w:p>
-      <w:pPr>
-        <w:pStyle w:val="CVbody"/>
-        <w:rPr>
-          <w:b/>
-        </w:rPr>
-      </w:pPr>
-      <w:r>
-        <w:rPr>
-          <w:b/>
-        </w:rPr>
-        <w:t xml:space="preserve">Start </w:t>
-      </w:r>
-      <w:r>
-        <w:rPr>
-          <w:b/>
-        </w:rPr>
-        <w:t>Date</w:t>
-      </w:r>
-      <w:r>
-        <w:rPr>
-          <w:b/>
-        </w:rPr>
-        <w:t xml:space="preserve"> –</w:t>
-      </w:r>
-      <w:r>
-        <w:rPr>
-          <w:b/>
-        </w:rPr>
-        <w:t xml:space="preserve"> </w:t>
-      </w:r>
-      <w:r>
-        <w:rPr>
-          <w:b/>
-        </w:rPr>
-        <w:t>End Date</w:t>
-      </w:r>
-      <w:r>
-        <w:rPr>
-          <w:b/>
-        </w:rPr>
-        <w:tab/>
-        <w:t>COMPANY</w:t>
-      </w:r>
-      <w:r>
-        <w:rPr>
-          <w:b/>
-        </w:rPr>
-        <w:t xml:space="preserve">, </w:t>
-      </w:r>
-      <w:r>
-        <w:rPr>
-          <w:b/>
-        </w:rPr>
-        <w:t xml:space="preserve">Location or Company Info </w:t>
-      </w:r>
-      <w:r>
-        <w:rPr>
-          <w:b/>
-        </w:rPr>
-        <w:t>(most recent roles first)</w:t>
-      </w:r>
-    </w:p>
-    <w:p>
-      <w:pPr>
-        <w:pStyle w:val="CVbody"/>
-        <w:rPr>
-          <w:b/>
-        </w:rPr>
-      </w:pPr>
-      <w:r>
-        <w:rPr>
-          <w:b/>
-        </w:rPr>
-        <w:tab/>
-      </w:r>
-      <w:r>
-        <w:rPr>
-          <w:b/>
-        </w:rPr>
-        <w:tab/>
-      </w:r>
-      <w:r>
-        <w:rPr>
-          <w:b/>
-        </w:rPr>
-        <w:tab/>
-        <w:t>Job title</w:t>
-      </w:r>
-    </w:p>
-    <w:p>
-      <w:pPr>
-        <w:pStyle w:val="CVbody"/>
-        <w:rPr>
-          <w:i/>
-          <w:iCs/>
-        </w:rPr>
-      </w:pPr>
-      <w:r>
-        <w:rPr>
-          <w:i/>
-          <w:iCs/>
-        </w:rPr>
-        <w:t>Company Info Italic</w:t>
-      </w:r>
-    </w:p>
-    <w:p>
-      <w:pPr>
-        <w:pStyle w:val="CVbody"/>
-        <w:rPr>
-          <w:i/>
-          <w:iCs/>
-        </w:rPr>
-      </w:pPr>
-      <w:r>
-        <w:rPr>
-          <w:i/>
-          <w:iCs/>
-        </w:rPr>
-        <w:t>Xxxxxxxxxxxxxxxxxxxxxxxxxxxxxxxxxxxxxxxxxxxxxxxxxxxxxxxxxxxxxxxxxxxxxxxxxxxxxxxxxxxxxxxxxxxxxxxxxxxxxxxxxxxxxxxxxxxxxxxxxxxxxxxxxxxxxxxxxxxxxxxxxxxxxxxxxxxxxxx.</w:t>
+        <w:t>ADDITIONAL INFORMATION</w:t>
       </w:r>
     </w:p>
     <w:p>
@@ -1031,35 +948,6 @@
     </w:p>
     <w:p>
       <w:pPr>
-        <w:pBdr>
-          <w:top w:val="single" w:sz="4" w:space="10" w:color="4F81BD" w:themeColor="accent1"/>
-          <w:bottom w:val="single" w:sz="4" w:space="10" w:color="4F81BD" w:themeColor="accent1"/>
-        </w:pBdr>
-        <w:ind w:right="-2"/>
-        <w:contextualSpacing/>
-        <w:rPr>
-          <w:rFonts w:ascii="Calibri" w:hAnsi="Calibri" w:cs="Arial"/>
-          <w:i/>
-          <w:iCs/>
-          <w:color w:val="548DD4" w:themeColor="text2" w:themeTint="99"/>
-          <w:sz w:val="20"/>
-          <w:szCs w:val="20"/>
-        </w:rPr>
-      </w:pPr>
-      <w:r>
-        <w:rPr>
-          <w:rFonts w:ascii="Calibri" w:hAnsi="Calibri" w:cs="Arial"/>
-          <w:i/>
-          <w:iCs/>
-          <w:color w:val="548DD4" w:themeColor="text2" w:themeTint="99"/>
-          <w:sz w:val="20"/>
-          <w:szCs w:val="20"/>
-        </w:rPr>
-        <w:t>ADDITIONAL INFORMATION</w:t>
-      </w:r>
-    </w:p>
-    <w:p>
-      <w:pPr>
         <w:pStyle w:val="CVBullet"/>
       </w:pPr>
       <w:proofErr w:type="spellStart"/>
@@ -1082,85 +970,6 @@
       <w:proofErr w:type="spellEnd"/>
       <w:r>
         <w:t>.</w:t>
-      </w:r>
-    </w:p>
-    <w:p>
-      <w:pPr>
-        <w:spacing w:before="120" w:after="120"/>
-        <w:contextualSpacing/>
-        <w:rPr>
-          <w:rFonts w:asciiTheme="minorHAnsi" w:hAnsiTheme="minorHAnsi"/>
-          <w:sz w:val="20"/>
-          <w:szCs w:val="20"/>
-        </w:rPr>
-      </w:pPr>
-    </w:p>
-    <w:p>
-      <w:pPr>
-        <w:pBdr>
-          <w:top w:val="single" w:sz="4" w:space="10" w:color="4F81BD" w:themeColor="accent1"/>
-          <w:bottom w:val="single" w:sz="4" w:space="10" w:color="4F81BD" w:themeColor="accent1"/>
-        </w:pBdr>
-        <w:ind w:right="-2"/>
-        <w:contextualSpacing/>
-        <w:rPr>
-          <w:rFonts w:ascii="Calibri" w:hAnsi="Calibri" w:cs="Arial"/>
-          <w:i/>
-          <w:iCs/>
-          <w:color w:val="548DD4" w:themeColor="text2" w:themeTint="99"/>
-          <w:sz w:val="20"/>
-          <w:szCs w:val="20"/>
-        </w:rPr>
-      </w:pPr>
-      <w:r>
-        <w:rPr>
-          <w:rFonts w:ascii="Calibri" w:hAnsi="Calibri" w:cs="Arial"/>
-          <w:i/>
-          <w:iCs/>
-          <w:color w:val="548DD4" w:themeColor="text2" w:themeTint="99"/>
-          <w:sz w:val="20"/>
-          <w:szCs w:val="20"/>
-        </w:rPr>
-        <w:t>OTHER HEADINGS</w:t>
-      </w:r>
-    </w:p>
-    <w:p>
-      <w:pPr>
-        <w:pStyle w:val="CVBullet"/>
-      </w:pPr>
-      <w:proofErr w:type="spellStart"/>
-      <w:r>
-        <w:t>Xxxxxxxxxxxxxxxxxxxxxxx</w:t>
-      </w:r>
-      <w:proofErr w:type="spellEnd"/>
-      <w:r>
-        <w:t>.</w:t>
-      </w:r>
-    </w:p>
-    <w:p>
-      <w:pPr>
-        <w:pStyle w:val="CVBullet"/>
-      </w:pPr>
-      <w:proofErr w:type="spellStart"/>
-      <w:r>
-        <w:t>Xxxxxxxxxxxxxxxxxxxxxxx</w:t>
-      </w:r>
-      <w:proofErr w:type="spellEnd"/>
-      <w:r>
-        <w:t>.</w:t>
-      </w:r>
-    </w:p>
-    <w:p>
-      <w:pPr>
-        <w:pStyle w:val="Heading2"/>
-      </w:pPr>
-      <w:r>
-        <w:t>PERSONAL PROFILE</w:t>
-      </w:r>
-    </w:p>
-    <w:p>
-      <w:r>
-        <w:t>A results-driven and strategic leader with a proven track record of delivering significant value for international businesses through the design and execution of innovative commercial solutions. Combining academic excellence with extensive practical experience, I have driven organizational success across diverse management functions, including financial modelling, strategy, business development, project management, client relations, R&amp;D, and cultural change management. As a catalyst for business transformation, I am skilled at leading change initiatives, fostering high-performance teams, and engaging stakeholders at all levels to achieve business objectives.</w:t>
       </w:r>
     </w:p>
     <w:p>

</xml_diff>

<commit_message>
meta work pass 2 - needs follow up at end
</commit_message>
<xml_diff>
--- a/CV-Reformatter-POC/out.manual.docx
+++ b/CV-Reformatter-POC/out.manual.docx
@@ -12,7 +12,12 @@
         </w:rPr>
       </w:pPr>
       <w:r>
-        <w:t>CURRICULUM VITAE FOR KRIS MATT</w:t>
+        <w:rPr>
+          <w:rFonts w:ascii="Calibri" w:hAnsi="Calibri"/>
+          <w:b/>
+          <w:caps/>
+          <w:sz w:val="24"/>
+        </w:rPr>
       </w:r>
     </w:p>
     <w:p>
@@ -25,7 +30,13 @@
         </w:rPr>
       </w:pPr>
       <w:r>
-        <w:t>CANDIDATE LOCATION: TEDDINGTON</w:t>
+        <w:rPr>
+          <w:rFonts w:ascii="Calibri" w:hAnsi="Calibri"/>
+          <w:b/>
+          <w:caps/>
+          <w:sz w:val="24"/>
+        </w:rPr>
+        <w:t>CURRICULUM VITAE FOR FIRSTNAME LASTNAME</w:t>
       </w:r>
     </w:p>
     <w:p>
@@ -181,6 +192,39 @@
       <w:pPr>
         <w:pStyle w:val="CVbody"/>
       </w:pPr>
+    </w:p>
+    <w:p>
+      <w:pPr>
+        <w:pStyle w:val="IntenseQuote"/>
+        <w:spacing w:before="0" w:after="0"/>
+        <w:ind w:left="0" w:right="-2"/>
+        <w:contextualSpacing/>
+        <w:jc w:val="left"/>
+        <w:rPr>
+          <w:rFonts w:ascii="Calibri" w:hAnsi="Calibri" w:cs="Arial"/>
+          <w:color w:val="548DD4" w:themeColor="text2" w:themeTint="99"/>
+          <w:sz w:val="20"/>
+          <w:szCs w:val="20"/>
+        </w:rPr>
+      </w:pPr>
+      <w:r>
+        <w:rPr>
+          <w:rFonts w:ascii="Calibri" w:hAnsi="Calibri" w:cs="Arial"/>
+          <w:color w:val="548DD4" w:themeColor="text2" w:themeTint="99"/>
+          <w:sz w:val="20"/>
+          <w:szCs w:val="20"/>
+        </w:rPr>
+        <w:t>QUALIFICATIONS</w:t>
+      </w:r>
+      <w:r>
+        <w:rPr>
+          <w:rFonts w:ascii="Calibri" w:hAnsi="Calibri" w:cs="Arial"/>
+          <w:color w:val="548DD4" w:themeColor="text2" w:themeTint="99"/>
+          <w:sz w:val="20"/>
+          <w:szCs w:val="20"/>
+        </w:rPr>
+        <w:t xml:space="preserve"> </w:t>
+      </w:r>
     </w:p>
     <w:p>
       <w:pPr>
@@ -296,592 +340,6 @@
     </w:p>
     <w:p>
       <w:pPr>
-        <w:pStyle w:val="CVBullet"/>
-      </w:pPr>
-      <w:proofErr w:type="spellStart"/>
-      <w:r>
-        <w:t>Xxxxxxxxxxxxxxxxxxxxxxx</w:t>
-      </w:r>
-      <w:proofErr w:type="spellEnd"/>
-      <w:r>
-        <w:t>.</w:t>
-      </w:r>
-    </w:p>
-    <w:p>
-      <w:pPr>
-        <w:pStyle w:val="CVBullet"/>
-      </w:pPr>
-      <w:proofErr w:type="spellStart"/>
-      <w:r>
-        <w:t>Xxxxxxxxxxxxxxxxxxxxxxx</w:t>
-      </w:r>
-      <w:proofErr w:type="spellEnd"/>
-      <w:r>
-        <w:t>.</w:t>
-      </w:r>
-    </w:p>
-    <w:p>
-      <w:pPr>
-        <w:pStyle w:val="CVbody"/>
-      </w:pPr>
-    </w:p>
-    <w:p>
-      <w:pPr>
-        <w:pStyle w:val="IntenseQuote"/>
-        <w:spacing w:before="0" w:after="0"/>
-        <w:ind w:left="0" w:right="-2"/>
-        <w:contextualSpacing/>
-        <w:jc w:val="left"/>
-        <w:rPr>
-          <w:rFonts w:ascii="Calibri" w:hAnsi="Calibri" w:cs="Arial"/>
-          <w:color w:val="548DD4" w:themeColor="text2" w:themeTint="99"/>
-          <w:sz w:val="20"/>
-          <w:szCs w:val="20"/>
-        </w:rPr>
-      </w:pPr>
-      <w:r>
-        <w:rPr>
-          <w:rFonts w:ascii="Calibri" w:hAnsi="Calibri" w:cs="Arial"/>
-          <w:color w:val="548DD4" w:themeColor="text2" w:themeTint="99"/>
-          <w:sz w:val="20"/>
-          <w:szCs w:val="20"/>
-        </w:rPr>
-        <w:t>EMPLOYMENT HISTORY</w:t>
-      </w:r>
-    </w:p>
-    <w:p>
-      <w:pPr>
-        <w:pStyle w:val="CVbody"/>
-        <w:rPr>
-          <w:b/>
-        </w:rPr>
-      </w:pPr>
-      <w:r>
-        <w:rPr>
-          <w:b/>
-        </w:rPr>
-        <w:t>Start Date</w:t>
-      </w:r>
-      <w:r>
-        <w:rPr>
-          <w:b/>
-        </w:rPr>
-        <w:t xml:space="preserve"> </w:t>
-      </w:r>
-      <w:r>
-        <w:rPr>
-          <w:b/>
-        </w:rPr>
-        <w:t>–</w:t>
-      </w:r>
-      <w:r>
-        <w:rPr>
-          <w:b/>
-        </w:rPr>
-        <w:t xml:space="preserve"> </w:t>
-      </w:r>
-      <w:r>
-        <w:rPr>
-          <w:b/>
-        </w:rPr>
-        <w:t>P</w:t>
-      </w:r>
-      <w:r>
-        <w:rPr>
-          <w:b/>
-        </w:rPr>
-        <w:t>resent</w:t>
-      </w:r>
-      <w:r>
-        <w:rPr>
-          <w:b/>
-        </w:rPr>
-        <w:tab/>
-        <w:t>COMPANY</w:t>
-      </w:r>
-      <w:r>
-        <w:rPr>
-          <w:b/>
-        </w:rPr>
-        <w:t xml:space="preserve">, </w:t>
-      </w:r>
-      <w:r>
-        <w:rPr>
-          <w:b/>
-        </w:rPr>
-        <w:t xml:space="preserve">Location or Company Info </w:t>
-      </w:r>
-      <w:r>
-        <w:rPr>
-          <w:b/>
-        </w:rPr>
-        <w:t>(most recent roles first)</w:t>
-      </w:r>
-    </w:p>
-    <w:p>
-      <w:pPr>
-        <w:pStyle w:val="CVbody"/>
-        <w:rPr>
-          <w:b/>
-        </w:rPr>
-      </w:pPr>
-      <w:r>
-        <w:rPr>
-          <w:b/>
-        </w:rPr>
-        <w:tab/>
-      </w:r>
-      <w:r>
-        <w:rPr>
-          <w:b/>
-        </w:rPr>
-        <w:tab/>
-      </w:r>
-      <w:r>
-        <w:rPr>
-          <w:b/>
-        </w:rPr>
-        <w:tab/>
-        <w:t>Job title</w:t>
-      </w:r>
-    </w:p>
-    <w:p>
-      <w:pPr>
-        <w:pStyle w:val="CVbody"/>
-        <w:rPr>
-          <w:i/>
-          <w:iCs/>
-        </w:rPr>
-      </w:pPr>
-      <w:r>
-        <w:rPr>
-          <w:i/>
-          <w:iCs/>
-        </w:rPr>
-        <w:t>Company Info Italic</w:t>
-      </w:r>
-    </w:p>
-    <w:p>
-      <w:pPr>
-        <w:pStyle w:val="CVbody"/>
-        <w:rPr>
-          <w:rFonts w:cs="TimesNewRoman"/>
-          <w:i/>
-          <w:iCs/>
-          <w:lang w:eastAsia="en-GB"/>
-        </w:rPr>
-      </w:pPr>
-      <w:r>
-        <w:rPr>
-          <w:i/>
-          <w:iCs/>
-        </w:rPr>
-        <w:t>Xxxxxxxxxxxxxxxxxxxxxxxxxxxxxxxxxxxxxxxxxxxxxxxxxxxxxxxxxxxxxxxxxxxxxxxxxxxxxxxxxxxxxxxxxxxxxxxxxxxxxxxxxxxxxxxxxxxxxxxxxxxxxxxxxxxxxxxxxxxxxxxxxxxxxxxxxxxxxxx.</w:t>
-      </w:r>
-    </w:p>
-    <w:p>
-      <w:pPr>
-        <w:pStyle w:val="CVBullet"/>
-      </w:pPr>
-      <w:proofErr w:type="spellStart"/>
-      <w:r>
-        <w:t>Xxxxxxxxxxxxxxxxxxxxxxx</w:t>
-      </w:r>
-      <w:proofErr w:type="spellEnd"/>
-      <w:r>
-        <w:t>.</w:t>
-      </w:r>
-    </w:p>
-    <w:p>
-      <w:pPr>
-        <w:pStyle w:val="CVBullet"/>
-      </w:pPr>
-      <w:proofErr w:type="spellStart"/>
-      <w:r>
-        <w:t>Xxxxxxxxxxxxxxxxxxxxxxx</w:t>
-      </w:r>
-      <w:proofErr w:type="spellEnd"/>
-      <w:r>
-        <w:t>.</w:t>
-      </w:r>
-    </w:p>
-    <w:p>
-      <w:pPr>
-        <w:pStyle w:val="CVBullet"/>
-      </w:pPr>
-      <w:proofErr w:type="spellStart"/>
-      <w:r>
-        <w:t>Xxxxxxxxxxxxxxxxxxxxxxx</w:t>
-      </w:r>
-      <w:proofErr w:type="spellEnd"/>
-      <w:r>
-        <w:t>.</w:t>
-      </w:r>
-    </w:p>
-    <w:p>
-      <w:pPr>
-        <w:pStyle w:val="CVbody"/>
-      </w:pPr>
-    </w:p>
-    <w:p>
-      <w:pPr>
-        <w:pStyle w:val="CVbody"/>
-      </w:pPr>
-    </w:p>
-    <w:p>
-      <w:pPr>
-        <w:pStyle w:val="CVbody"/>
-      </w:pPr>
-    </w:p>
-    <w:p>
-      <w:pPr>
-        <w:pStyle w:val="CVbody"/>
-      </w:pPr>
-    </w:p>
-    <w:p>
-      <w:pPr>
-        <w:pStyle w:val="CVbody"/>
-      </w:pPr>
-    </w:p>
-    <w:p>
-      <w:pPr>
-        <w:pStyle w:val="CVbody"/>
-        <w:rPr>
-          <w:b/>
-        </w:rPr>
-      </w:pPr>
-      <w:r>
-        <w:rPr>
-          <w:b/>
-        </w:rPr>
-        <w:t xml:space="preserve">Start </w:t>
-      </w:r>
-      <w:r>
-        <w:rPr>
-          <w:b/>
-        </w:rPr>
-        <w:t>Date</w:t>
-      </w:r>
-      <w:r>
-        <w:rPr>
-          <w:b/>
-        </w:rPr>
-        <w:t xml:space="preserve"> –</w:t>
-      </w:r>
-      <w:r>
-        <w:rPr>
-          <w:b/>
-        </w:rPr>
-        <w:t xml:space="preserve"> </w:t>
-      </w:r>
-      <w:r>
-        <w:rPr>
-          <w:b/>
-        </w:rPr>
-        <w:t>End Date</w:t>
-      </w:r>
-      <w:r>
-        <w:rPr>
-          <w:b/>
-        </w:rPr>
-        <w:tab/>
-        <w:t>COMPANY</w:t>
-      </w:r>
-      <w:r>
-        <w:rPr>
-          <w:b/>
-        </w:rPr>
-        <w:t xml:space="preserve">, </w:t>
-      </w:r>
-      <w:r>
-        <w:rPr>
-          <w:b/>
-        </w:rPr>
-        <w:t xml:space="preserve">Location or Company Info </w:t>
-      </w:r>
-      <w:r>
-        <w:rPr>
-          <w:b/>
-        </w:rPr>
-        <w:t>(most recent roles first)</w:t>
-      </w:r>
-    </w:p>
-    <w:p>
-      <w:pPr>
-        <w:pStyle w:val="CVbody"/>
-        <w:rPr>
-          <w:b/>
-        </w:rPr>
-      </w:pPr>
-      <w:r>
-        <w:rPr>
-          <w:b/>
-        </w:rPr>
-        <w:tab/>
-      </w:r>
-      <w:r>
-        <w:rPr>
-          <w:b/>
-        </w:rPr>
-        <w:tab/>
-      </w:r>
-      <w:r>
-        <w:rPr>
-          <w:b/>
-        </w:rPr>
-        <w:tab/>
-        <w:t>Job title</w:t>
-      </w:r>
-    </w:p>
-    <w:p>
-      <w:pPr>
-        <w:pStyle w:val="CVbody"/>
-        <w:rPr>
-          <w:i/>
-          <w:iCs/>
-        </w:rPr>
-      </w:pPr>
-      <w:r>
-        <w:rPr>
-          <w:i/>
-          <w:iCs/>
-        </w:rPr>
-        <w:t xml:space="preserve">Company Info </w:t>
-      </w:r>
-      <w:r>
-        <w:rPr>
-          <w:i/>
-          <w:iCs/>
-        </w:rPr>
-        <w:t>Italic</w:t>
-      </w:r>
-    </w:p>
-    <w:p>
-      <w:pPr>
-        <w:pStyle w:val="CVbody"/>
-        <w:rPr>
-          <w:i/>
-          <w:iCs/>
-        </w:rPr>
-      </w:pPr>
-      <w:r>
-        <w:rPr>
-          <w:i/>
-          <w:iCs/>
-        </w:rPr>
-        <w:t>Xxxxxxxxxxxxxxxxxxxxxxxxxxxxxxxxxxxxxxxxxxxxxxxxxxxxxxxxxxxxxxxxxxxxxxxxxxxxxxxxxxxxxxxxxxxxxxxxxxxxxxxxxxxxxxxxxxxxxxxxxxxxxxxxxxxxxxxxxxxxxxxxxxxxxxxxxxxxxxx.</w:t>
-      </w:r>
-    </w:p>
-    <w:p>
-      <w:pPr>
-        <w:pStyle w:val="CVBullet"/>
-      </w:pPr>
-      <w:proofErr w:type="spellStart"/>
-      <w:r>
-        <w:t>Xxxxxxxxxxxxxxxxxxxxxxx</w:t>
-      </w:r>
-      <w:proofErr w:type="spellEnd"/>
-      <w:r>
-        <w:t>.</w:t>
-      </w:r>
-    </w:p>
-    <w:p>
-      <w:pPr>
-        <w:pStyle w:val="CVBullet"/>
-      </w:pPr>
-      <w:proofErr w:type="spellStart"/>
-      <w:r>
-        <w:t>Xxxxxxxxxxxxxxxxxxxxxxx</w:t>
-      </w:r>
-      <w:proofErr w:type="spellEnd"/>
-      <w:r>
-        <w:t>.</w:t>
-      </w:r>
-    </w:p>
-    <w:p>
-      <w:pPr>
-        <w:pStyle w:val="CVBullet"/>
-      </w:pPr>
-      <w:proofErr w:type="spellStart"/>
-      <w:r>
-        <w:t>Xxxxxxxxxxxxxxxxxxxxxxx</w:t>
-      </w:r>
-      <w:proofErr w:type="spellEnd"/>
-      <w:r>
-        <w:t>.</w:t>
-      </w:r>
-    </w:p>
-    <w:p>
-      <w:pPr>
-        <w:pStyle w:val="CVbody"/>
-      </w:pPr>
-    </w:p>
-    <w:p>
-      <w:pPr>
-        <w:pStyle w:val="CVbody"/>
-      </w:pPr>
-    </w:p>
-    <w:p>
-      <w:pPr>
-        <w:pStyle w:val="CVbody"/>
-        <w:rPr>
-          <w:b/>
-        </w:rPr>
-      </w:pPr>
-      <w:r>
-        <w:rPr>
-          <w:b/>
-        </w:rPr>
-        <w:t xml:space="preserve">Start </w:t>
-      </w:r>
-      <w:r>
-        <w:rPr>
-          <w:b/>
-        </w:rPr>
-        <w:t>Date</w:t>
-      </w:r>
-      <w:r>
-        <w:rPr>
-          <w:b/>
-        </w:rPr>
-        <w:t xml:space="preserve"> –</w:t>
-      </w:r>
-      <w:r>
-        <w:rPr>
-          <w:b/>
-        </w:rPr>
-        <w:t xml:space="preserve"> </w:t>
-      </w:r>
-      <w:r>
-        <w:rPr>
-          <w:b/>
-        </w:rPr>
-        <w:t>End Date</w:t>
-      </w:r>
-      <w:r>
-        <w:rPr>
-          <w:b/>
-        </w:rPr>
-        <w:tab/>
-        <w:t>COMPANY</w:t>
-      </w:r>
-      <w:r>
-        <w:rPr>
-          <w:b/>
-        </w:rPr>
-        <w:t xml:space="preserve">, </w:t>
-      </w:r>
-      <w:r>
-        <w:rPr>
-          <w:b/>
-        </w:rPr>
-        <w:t xml:space="preserve">Location or Company Info </w:t>
-      </w:r>
-      <w:r>
-        <w:rPr>
-          <w:b/>
-        </w:rPr>
-        <w:t>(most recent roles first)</w:t>
-      </w:r>
-    </w:p>
-    <w:p>
-      <w:pPr>
-        <w:pStyle w:val="CVbody"/>
-        <w:rPr>
-          <w:b/>
-        </w:rPr>
-      </w:pPr>
-      <w:r>
-        <w:rPr>
-          <w:b/>
-        </w:rPr>
-        <w:tab/>
-      </w:r>
-      <w:r>
-        <w:rPr>
-          <w:b/>
-        </w:rPr>
-        <w:tab/>
-      </w:r>
-      <w:r>
-        <w:rPr>
-          <w:b/>
-        </w:rPr>
-        <w:tab/>
-        <w:t>Job title</w:t>
-      </w:r>
-    </w:p>
-    <w:p>
-      <w:pPr>
-        <w:pStyle w:val="CVbody"/>
-        <w:rPr>
-          <w:i/>
-          <w:iCs/>
-        </w:rPr>
-      </w:pPr>
-      <w:r>
-        <w:rPr>
-          <w:i/>
-          <w:iCs/>
-        </w:rPr>
-        <w:t>Company Info Italic</w:t>
-      </w:r>
-    </w:p>
-    <w:p>
-      <w:pPr>
-        <w:pStyle w:val="CVbody"/>
-        <w:rPr>
-          <w:i/>
-          <w:iCs/>
-        </w:rPr>
-      </w:pPr>
-      <w:r>
-        <w:rPr>
-          <w:i/>
-          <w:iCs/>
-        </w:rPr>
-        <w:t>Xxxxxxxxxxxxxxxxxxxxxxxxxxxxxxxxxxxxxxxxxxxxxxxxxxxxxxxxxxxxxxxxxxxxxxxxxxxxxxxxxxxxxxxxxxxxxxxxxxxxxxxxxxxxxxxxxxxxxxxxxxxxxxxxxxxxxxxxxxxxxxxxxxxxxxxxxxxxxxx.</w:t>
-      </w:r>
-    </w:p>
-    <w:p>
-      <w:pPr>
-        <w:pStyle w:val="CVBullet"/>
-      </w:pPr>
-      <w:proofErr w:type="spellStart"/>
-      <w:r>
-        <w:t>Xxxxxxxxxxxxxxxxxxxxxxx</w:t>
-      </w:r>
-      <w:proofErr w:type="spellEnd"/>
-      <w:r>
-        <w:t>.</w:t>
-      </w:r>
-    </w:p>
-    <w:p>
-      <w:pPr>
-        <w:pStyle w:val="CVBullet"/>
-      </w:pPr>
-      <w:proofErr w:type="spellStart"/>
-      <w:r>
-        <w:t>Xxxxxxxxxxxxxxxxxxxxxxx</w:t>
-      </w:r>
-      <w:proofErr w:type="spellEnd"/>
-      <w:r>
-        <w:t>.</w:t>
-      </w:r>
-    </w:p>
-    <w:p>
-      <w:pPr>
-        <w:spacing w:before="120" w:after="120"/>
-        <w:contextualSpacing/>
-        <w:rPr>
-          <w:rFonts w:asciiTheme="minorHAnsi" w:hAnsiTheme="minorHAnsi"/>
-          <w:sz w:val="20"/>
-          <w:szCs w:val="20"/>
-        </w:rPr>
-      </w:pPr>
-    </w:p>
-    <w:p>
-      <w:pPr>
         <w:pBdr>
           <w:top w:val="single" w:sz="4" w:space="10" w:color="4F81BD" w:themeColor="accent1"/>
           <w:bottom w:val="single" w:sz="4" w:space="10" w:color="4F81BD" w:themeColor="accent1"/>
@@ -906,7 +364,556 @@
           <w:sz w:val="20"/>
           <w:szCs w:val="20"/>
         </w:rPr>
-        <w:t>ADDITIONAL INFORMATION</w:t>
+        <w:t>OTHER HEADINGS</w:t>
+      </w:r>
+    </w:p>
+    <w:p>
+      <w:pPr>
+        <w:pStyle w:val="CVBullet"/>
+      </w:pPr>
+      <w:proofErr w:type="spellStart"/>
+      <w:r>
+        <w:t>Xxxxxxxxxxxxxxxxxxxxxxx</w:t>
+      </w:r>
+      <w:proofErr w:type="spellEnd"/>
+      <w:r>
+        <w:t>.</w:t>
+      </w:r>
+    </w:p>
+    <w:p>
+      <w:pPr>
+        <w:pStyle w:val="CVBullet"/>
+      </w:pPr>
+      <w:proofErr w:type="spellStart"/>
+      <w:r>
+        <w:t>Xxxxxxxxxxxxxxxxxxxxxxx</w:t>
+      </w:r>
+      <w:proofErr w:type="spellEnd"/>
+      <w:r>
+        <w:t>.</w:t>
+      </w:r>
+    </w:p>
+    <w:p>
+      <w:pPr>
+        <w:pStyle w:val="CVbody"/>
+      </w:pPr>
+    </w:p>
+    <w:p>
+      <w:pPr>
+        <w:pStyle w:val="IntenseQuote"/>
+        <w:spacing w:before="0" w:after="0"/>
+        <w:ind w:left="0" w:right="-2"/>
+        <w:contextualSpacing/>
+        <w:jc w:val="left"/>
+        <w:rPr>
+          <w:rFonts w:ascii="Calibri" w:hAnsi="Calibri" w:cs="Arial"/>
+          <w:color w:val="548DD4" w:themeColor="text2" w:themeTint="99"/>
+          <w:sz w:val="20"/>
+          <w:szCs w:val="20"/>
+        </w:rPr>
+      </w:pPr>
+      <w:r>
+        <w:rPr>
+          <w:rFonts w:ascii="Calibri" w:hAnsi="Calibri" w:cs="Arial"/>
+          <w:color w:val="548DD4" w:themeColor="text2" w:themeTint="99"/>
+          <w:sz w:val="20"/>
+          <w:szCs w:val="20"/>
+        </w:rPr>
+        <w:t>EMPLOYMENT HISTORY</w:t>
+      </w:r>
+    </w:p>
+    <w:p>
+      <w:pPr>
+        <w:pStyle w:val="CVbody"/>
+        <w:rPr>
+          <w:b/>
+        </w:rPr>
+      </w:pPr>
+      <w:r>
+        <w:rPr>
+          <w:b/>
+        </w:rPr>
+        <w:t>Start Date</w:t>
+      </w:r>
+      <w:r>
+        <w:rPr>
+          <w:b/>
+        </w:rPr>
+        <w:t xml:space="preserve"> </w:t>
+      </w:r>
+      <w:r>
+        <w:rPr>
+          <w:b/>
+        </w:rPr>
+        <w:t>–</w:t>
+      </w:r>
+      <w:r>
+        <w:rPr>
+          <w:b/>
+        </w:rPr>
+        <w:t xml:space="preserve"> </w:t>
+      </w:r>
+      <w:r>
+        <w:rPr>
+          <w:b/>
+        </w:rPr>
+        <w:t>P</w:t>
+      </w:r>
+      <w:r>
+        <w:rPr>
+          <w:b/>
+        </w:rPr>
+        <w:t>resent</w:t>
+      </w:r>
+      <w:r>
+        <w:rPr>
+          <w:b/>
+        </w:rPr>
+        <w:tab/>
+        <w:t>COMPANY</w:t>
+      </w:r>
+      <w:r>
+        <w:rPr>
+          <w:b/>
+        </w:rPr>
+        <w:t xml:space="preserve">, </w:t>
+      </w:r>
+      <w:r>
+        <w:rPr>
+          <w:b/>
+        </w:rPr>
+        <w:t xml:space="preserve">Location or Company Info </w:t>
+      </w:r>
+      <w:r>
+        <w:rPr>
+          <w:b/>
+        </w:rPr>
+        <w:t>(most recent roles first)</w:t>
+      </w:r>
+    </w:p>
+    <w:p>
+      <w:pPr>
+        <w:pStyle w:val="CVbody"/>
+        <w:rPr>
+          <w:b/>
+        </w:rPr>
+      </w:pPr>
+      <w:r>
+        <w:rPr>
+          <w:b/>
+        </w:rPr>
+        <w:tab/>
+      </w:r>
+      <w:r>
+        <w:rPr>
+          <w:b/>
+        </w:rPr>
+        <w:tab/>
+      </w:r>
+      <w:r>
+        <w:rPr>
+          <w:b/>
+        </w:rPr>
+        <w:tab/>
+        <w:t>Job title</w:t>
+      </w:r>
+    </w:p>
+    <w:p>
+      <w:pPr>
+        <w:pStyle w:val="CVbody"/>
+        <w:rPr>
+          <w:i/>
+          <w:iCs/>
+        </w:rPr>
+      </w:pPr>
+      <w:r>
+        <w:rPr>
+          <w:i/>
+          <w:iCs/>
+        </w:rPr>
+        <w:t>Company Info Italic</w:t>
+      </w:r>
+    </w:p>
+    <w:p>
+      <w:pPr>
+        <w:pStyle w:val="CVbody"/>
+        <w:rPr>
+          <w:rFonts w:cs="TimesNewRoman"/>
+          <w:i/>
+          <w:iCs/>
+          <w:lang w:eastAsia="en-GB"/>
+        </w:rPr>
+      </w:pPr>
+      <w:r>
+        <w:rPr>
+          <w:i/>
+          <w:iCs/>
+        </w:rPr>
+        <w:t>Xxxxxxxxxxxxxxxxxxxxxxxxxxxxxxxxxxxxxxxxxxxxxxxxxxxxxxxxxxxxxxxxxxxxxxxxxxxxxxxxxxxxxxxxxxxxxxxxxxxxxxxxxxxxxxxxxxxxxxxxxxxxxxxxxxxxxxxxxxxxxxxxxxxxxxxxxxxxxxx.</w:t>
+      </w:r>
+    </w:p>
+    <w:p>
+      <w:pPr>
+        <w:pStyle w:val="CVBullet"/>
+      </w:pPr>
+      <w:proofErr w:type="spellStart"/>
+      <w:r>
+        <w:t>Xxxxxxxxxxxxxxxxxxxxxxx</w:t>
+      </w:r>
+      <w:proofErr w:type="spellEnd"/>
+      <w:r>
+        <w:t>.</w:t>
+      </w:r>
+    </w:p>
+    <w:p>
+      <w:pPr>
+        <w:pStyle w:val="CVBullet"/>
+      </w:pPr>
+      <w:proofErr w:type="spellStart"/>
+      <w:r>
+        <w:t>Xxxxxxxxxxxxxxxxxxxxxxx</w:t>
+      </w:r>
+      <w:proofErr w:type="spellEnd"/>
+      <w:r>
+        <w:t>.</w:t>
+      </w:r>
+    </w:p>
+    <w:p>
+      <w:pPr>
+        <w:pStyle w:val="CVBullet"/>
+      </w:pPr>
+      <w:proofErr w:type="spellStart"/>
+      <w:r>
+        <w:t>Xxxxxxxxxxxxxxxxxxxxxxx</w:t>
+      </w:r>
+      <w:proofErr w:type="spellEnd"/>
+      <w:r>
+        <w:t>.</w:t>
+      </w:r>
+    </w:p>
+    <w:p>
+      <w:pPr>
+        <w:pStyle w:val="CVbody"/>
+      </w:pPr>
+    </w:p>
+    <w:p>
+      <w:pPr>
+        <w:pStyle w:val="CVbody"/>
+      </w:pPr>
+    </w:p>
+    <w:p>
+      <w:pPr>
+        <w:pStyle w:val="CVbody"/>
+      </w:pPr>
+    </w:p>
+    <w:p>
+      <w:pPr>
+        <w:pStyle w:val="CVbody"/>
+      </w:pPr>
+    </w:p>
+    <w:p>
+      <w:pPr>
+        <w:pStyle w:val="CVbody"/>
+      </w:pPr>
+    </w:p>
+    <w:p>
+      <w:pPr>
+        <w:pStyle w:val="CVbody"/>
+        <w:rPr>
+          <w:b/>
+        </w:rPr>
+      </w:pPr>
+      <w:r>
+        <w:rPr>
+          <w:b/>
+        </w:rPr>
+        <w:t xml:space="preserve">Start </w:t>
+      </w:r>
+      <w:r>
+        <w:rPr>
+          <w:b/>
+        </w:rPr>
+        <w:t>Date</w:t>
+      </w:r>
+      <w:r>
+        <w:rPr>
+          <w:b/>
+        </w:rPr>
+        <w:t xml:space="preserve"> –</w:t>
+      </w:r>
+      <w:r>
+        <w:rPr>
+          <w:b/>
+        </w:rPr>
+        <w:t xml:space="preserve"> </w:t>
+      </w:r>
+      <w:r>
+        <w:rPr>
+          <w:b/>
+        </w:rPr>
+        <w:t>End Date</w:t>
+      </w:r>
+      <w:r>
+        <w:rPr>
+          <w:b/>
+        </w:rPr>
+        <w:tab/>
+        <w:t>COMPANY</w:t>
+      </w:r>
+      <w:r>
+        <w:rPr>
+          <w:b/>
+        </w:rPr>
+        <w:t xml:space="preserve">, </w:t>
+      </w:r>
+      <w:r>
+        <w:rPr>
+          <w:b/>
+        </w:rPr>
+        <w:t xml:space="preserve">Location or Company Info </w:t>
+      </w:r>
+      <w:r>
+        <w:rPr>
+          <w:b/>
+        </w:rPr>
+        <w:t>(most recent roles first)</w:t>
+      </w:r>
+    </w:p>
+    <w:p>
+      <w:pPr>
+        <w:pStyle w:val="CVbody"/>
+        <w:rPr>
+          <w:b/>
+        </w:rPr>
+      </w:pPr>
+      <w:r>
+        <w:rPr>
+          <w:b/>
+        </w:rPr>
+        <w:tab/>
+      </w:r>
+      <w:r>
+        <w:rPr>
+          <w:b/>
+        </w:rPr>
+        <w:tab/>
+      </w:r>
+      <w:r>
+        <w:rPr>
+          <w:b/>
+        </w:rPr>
+        <w:tab/>
+        <w:t>Job title</w:t>
+      </w:r>
+    </w:p>
+    <w:p>
+      <w:pPr>
+        <w:pStyle w:val="CVbody"/>
+        <w:rPr>
+          <w:i/>
+          <w:iCs/>
+        </w:rPr>
+      </w:pPr>
+      <w:r>
+        <w:rPr>
+          <w:i/>
+          <w:iCs/>
+        </w:rPr>
+        <w:t xml:space="preserve">Company Info </w:t>
+      </w:r>
+      <w:r>
+        <w:rPr>
+          <w:i/>
+          <w:iCs/>
+        </w:rPr>
+        <w:t>Italic</w:t>
+      </w:r>
+    </w:p>
+    <w:p>
+      <w:pPr>
+        <w:pStyle w:val="CVbody"/>
+        <w:rPr>
+          <w:i/>
+          <w:iCs/>
+        </w:rPr>
+      </w:pPr>
+      <w:r>
+        <w:rPr>
+          <w:i/>
+          <w:iCs/>
+        </w:rPr>
+        <w:t>Xxxxxxxxxxxxxxxxxxxxxxxxxxxxxxxxxxxxxxxxxxxxxxxxxxxxxxxxxxxxxxxxxxxxxxxxxxxxxxxxxxxxxxxxxxxxxxxxxxxxxxxxxxxxxxxxxxxxxxxxxxxxxxxxxxxxxxxxxxxxxxxxxxxxxxxxxxxxxxx.</w:t>
+      </w:r>
+    </w:p>
+    <w:p>
+      <w:pPr>
+        <w:pStyle w:val="CVBullet"/>
+      </w:pPr>
+      <w:proofErr w:type="spellStart"/>
+      <w:r>
+        <w:t>Xxxxxxxxxxxxxxxxxxxxxxx</w:t>
+      </w:r>
+      <w:proofErr w:type="spellEnd"/>
+      <w:r>
+        <w:t>.</w:t>
+      </w:r>
+    </w:p>
+    <w:p>
+      <w:pPr>
+        <w:pStyle w:val="CVBullet"/>
+      </w:pPr>
+      <w:proofErr w:type="spellStart"/>
+      <w:r>
+        <w:t>Xxxxxxxxxxxxxxxxxxxxxxx</w:t>
+      </w:r>
+      <w:proofErr w:type="spellEnd"/>
+      <w:r>
+        <w:t>.</w:t>
+      </w:r>
+    </w:p>
+    <w:p>
+      <w:pPr>
+        <w:pStyle w:val="CVBullet"/>
+      </w:pPr>
+      <w:proofErr w:type="spellStart"/>
+      <w:r>
+        <w:t>Xxxxxxxxxxxxxxxxxxxxxxx</w:t>
+      </w:r>
+      <w:proofErr w:type="spellEnd"/>
+      <w:r>
+        <w:t>.</w:t>
+      </w:r>
+    </w:p>
+    <w:p>
+      <w:pPr>
+        <w:pStyle w:val="CVbody"/>
+      </w:pPr>
+    </w:p>
+    <w:p>
+      <w:pPr>
+        <w:pStyle w:val="CVbody"/>
+      </w:pPr>
+    </w:p>
+    <w:p>
+      <w:pPr>
+        <w:pStyle w:val="CVbody"/>
+        <w:rPr>
+          <w:b/>
+        </w:rPr>
+      </w:pPr>
+      <w:r>
+        <w:rPr>
+          <w:b/>
+        </w:rPr>
+        <w:t xml:space="preserve">Start </w:t>
+      </w:r>
+      <w:r>
+        <w:rPr>
+          <w:b/>
+        </w:rPr>
+        <w:t>Date</w:t>
+      </w:r>
+      <w:r>
+        <w:rPr>
+          <w:b/>
+        </w:rPr>
+        <w:t xml:space="preserve"> –</w:t>
+      </w:r>
+      <w:r>
+        <w:rPr>
+          <w:b/>
+        </w:rPr>
+        <w:t xml:space="preserve"> </w:t>
+      </w:r>
+      <w:r>
+        <w:rPr>
+          <w:b/>
+        </w:rPr>
+        <w:t>End Date</w:t>
+      </w:r>
+      <w:r>
+        <w:rPr>
+          <w:b/>
+        </w:rPr>
+        <w:tab/>
+        <w:t>COMPANY</w:t>
+      </w:r>
+      <w:r>
+        <w:rPr>
+          <w:b/>
+        </w:rPr>
+        <w:t xml:space="preserve">, </w:t>
+      </w:r>
+      <w:r>
+        <w:rPr>
+          <w:b/>
+        </w:rPr>
+        <w:t xml:space="preserve">Location or Company Info </w:t>
+      </w:r>
+      <w:r>
+        <w:rPr>
+          <w:b/>
+        </w:rPr>
+        <w:t>(most recent roles first)</w:t>
+      </w:r>
+    </w:p>
+    <w:p>
+      <w:pPr>
+        <w:pStyle w:val="CVbody"/>
+        <w:rPr>
+          <w:b/>
+        </w:rPr>
+      </w:pPr>
+      <w:r>
+        <w:rPr>
+          <w:b/>
+        </w:rPr>
+        <w:tab/>
+      </w:r>
+      <w:r>
+        <w:rPr>
+          <w:b/>
+        </w:rPr>
+        <w:tab/>
+      </w:r>
+      <w:r>
+        <w:rPr>
+          <w:b/>
+        </w:rPr>
+        <w:tab/>
+        <w:t>Job title</w:t>
+      </w:r>
+    </w:p>
+    <w:p>
+      <w:pPr>
+        <w:pStyle w:val="CVbody"/>
+        <w:rPr>
+          <w:i/>
+          <w:iCs/>
+        </w:rPr>
+      </w:pPr>
+      <w:r>
+        <w:rPr>
+          <w:i/>
+          <w:iCs/>
+        </w:rPr>
+        <w:t>Company Info Italic</w:t>
+      </w:r>
+    </w:p>
+    <w:p>
+      <w:pPr>
+        <w:pStyle w:val="CVbody"/>
+        <w:rPr>
+          <w:i/>
+          <w:iCs/>
+        </w:rPr>
+      </w:pPr>
+      <w:r>
+        <w:rPr>
+          <w:i/>
+          <w:iCs/>
+        </w:rPr>
+        <w:t>Xxxxxxxxxxxxxxxxxxxxxxxxxxxxxxxxxxxxxxxxxxxxxxxxxxxxxxxxxxxxxxxxxxxxxxxxxxxxxxxxxxxxxxxxxxxxxxxxxxxxxxxxxxxxxxxxxxxxxxxxxxxxxxxxxxxxxxxxxxxxxxxxxxxxxxxxxxxxxxx.</w:t>
       </w:r>
     </w:p>
     <w:p>
@@ -948,6 +955,35 @@
     </w:p>
     <w:p>
       <w:pPr>
+        <w:pBdr>
+          <w:top w:val="single" w:sz="4" w:space="10" w:color="4F81BD" w:themeColor="accent1"/>
+          <w:bottom w:val="single" w:sz="4" w:space="10" w:color="4F81BD" w:themeColor="accent1"/>
+        </w:pBdr>
+        <w:ind w:right="-2"/>
+        <w:contextualSpacing/>
+        <w:rPr>
+          <w:rFonts w:ascii="Calibri" w:hAnsi="Calibri" w:cs="Arial"/>
+          <w:i/>
+          <w:iCs/>
+          <w:color w:val="548DD4" w:themeColor="text2" w:themeTint="99"/>
+          <w:sz w:val="20"/>
+          <w:szCs w:val="20"/>
+        </w:rPr>
+      </w:pPr>
+      <w:r>
+        <w:rPr>
+          <w:rFonts w:ascii="Calibri" w:hAnsi="Calibri" w:cs="Arial"/>
+          <w:i/>
+          <w:iCs/>
+          <w:color w:val="548DD4" w:themeColor="text2" w:themeTint="99"/>
+          <w:sz w:val="20"/>
+          <w:szCs w:val="20"/>
+        </w:rPr>
+        <w:t>ADDITIONAL INFORMATION</w:t>
+      </w:r>
+    </w:p>
+    <w:p>
+      <w:pPr>
         <w:pStyle w:val="CVBullet"/>
       </w:pPr>
       <w:proofErr w:type="spellStart"/>
@@ -974,48 +1010,87 @@
     </w:p>
     <w:p>
       <w:pPr>
+        <w:spacing w:before="120" w:after="120"/>
+        <w:contextualSpacing/>
+        <w:rPr>
+          <w:rFonts w:asciiTheme="minorHAnsi" w:hAnsiTheme="minorHAnsi"/>
+          <w:sz w:val="20"/>
+          <w:szCs w:val="20"/>
+        </w:rPr>
+      </w:pPr>
+    </w:p>
+    <w:p>
+      <w:pPr>
+        <w:pBdr>
+          <w:top w:val="single" w:sz="4" w:space="10" w:color="4F81BD" w:themeColor="accent1"/>
+          <w:bottom w:val="single" w:sz="4" w:space="10" w:color="4F81BD" w:themeColor="accent1"/>
+        </w:pBdr>
+        <w:ind w:right="-2"/>
+        <w:contextualSpacing/>
+        <w:rPr>
+          <w:rFonts w:ascii="Calibri" w:hAnsi="Calibri" w:cs="Arial"/>
+          <w:i/>
+          <w:iCs/>
+          <w:color w:val="548DD4" w:themeColor="text2" w:themeTint="99"/>
+          <w:sz w:val="20"/>
+          <w:szCs w:val="20"/>
+        </w:rPr>
+      </w:pPr>
+      <w:r>
+        <w:rPr>
+          <w:rFonts w:ascii="Calibri" w:hAnsi="Calibri" w:cs="Arial"/>
+          <w:i/>
+          <w:iCs/>
+          <w:color w:val="548DD4" w:themeColor="text2" w:themeTint="99"/>
+          <w:sz w:val="20"/>
+          <w:szCs w:val="20"/>
+        </w:rPr>
+        <w:t>OTHER HEADINGS</w:t>
+      </w:r>
+    </w:p>
+    <w:p>
+      <w:pPr>
+        <w:pStyle w:val="CVBullet"/>
+      </w:pPr>
+      <w:proofErr w:type="spellStart"/>
+      <w:r>
+        <w:t>Xxxxxxxxxxxxxxxxxxxxxxx</w:t>
+      </w:r>
+      <w:proofErr w:type="spellEnd"/>
+      <w:r>
+        <w:t>.</w:t>
+      </w:r>
+    </w:p>
+    <w:p>
+      <w:pPr>
+        <w:pStyle w:val="CVBullet"/>
+      </w:pPr>
+      <w:proofErr w:type="spellStart"/>
+      <w:r>
+        <w:t>Xxxxxxxxxxxxxxxxxxxxxxx</w:t>
+      </w:r>
+      <w:proofErr w:type="spellEnd"/>
+      <w:r>
+        <w:t>.</w:t>
+      </w:r>
+    </w:p>
+    <w:p>
+      <w:pPr>
         <w:pStyle w:val="Heading2"/>
       </w:pPr>
       <w:r>
+        <w:t>PERSONAL PROFILE</w:t>
+      </w:r>
+    </w:p>
+    <w:p>
+      <w:pPr>
+        <w:pStyle w:val="Heading2"/>
+      </w:pPr>
+      <w:r>
         <w:t>KEY SKILLS</w:t>
       </w:r>
     </w:p>
     <w:p>
-      <w:r>
-        <w:t>Strategic Development: Expertise in creating and executing solutions to align with corporate goals, driving operational efficiency, and generating bottom-line improvements. Experienced in business planning and financial modelling.</w:t>
-      </w:r>
-    </w:p>
-    <w:p>
-      <w:r>
-        <w:t>Commercial Acumen: Strong ability to identify new market opportunities, develop growth strategies, and implement entrepreneurial solutions tailored to customer needs. Proficient in market and competitor analysis.</w:t>
-      </w:r>
-    </w:p>
-    <w:p>
-      <w:r>
-        <w:t>Financial Expertise: Extensive experience in feasibility studies, investment appraisals, profit and loss management, and financial modelling to optimize shareholder value.</w:t>
-      </w:r>
-    </w:p>
-    <w:p>
-      <w:r>
-        <w:t>Operational Leadership: Proven ability to drive culture change, streamline operations, and implement cost-saving initiatives using methodologies like Kaizen and lean improvement.</w:t>
-      </w:r>
-    </w:p>
-    <w:p>
-      <w:r>
-        <w:t>People Leadership: Effective in leading organizational change, improving workforce engagement, and increasing productivity through motivational leadership and targeted morale-building strategies.</w:t>
-      </w:r>
-    </w:p>
-    <w:p>
-      <w:r>
-        <w:t>International Experience: Successful in managing operations across diverse cultural environments, including leading board-level relationships for multiple international joint ventures.</w:t>
-      </w:r>
-    </w:p>
-    <w:p>
-      <w:r>
-        <w:t>Project Management: Expertise in delivering large-scale projects on time and within budget, managing multiple stakeholders and subcontractors to achieve organizational goals.</w:t>
-      </w:r>
-    </w:p>
-    <w:p>
       <w:pPr>
         <w:pStyle w:val="Heading2"/>
       </w:pPr>
@@ -1024,21 +1099,6 @@
       </w:r>
     </w:p>
     <w:p>
-      <w:r>
-        <w:t>LeanSigma Champion Training, TBM</w:t>
-      </w:r>
-    </w:p>
-    <w:p>
-      <w:r>
-        <w:t>EVA Training, Stern Stewart</w:t>
-      </w:r>
-    </w:p>
-    <w:p>
-      <w:r>
-        <w:t>MBA Electives: Advanced Corporate Finance I &amp; II, International Finance, Mergers, MBOs &amp; Corporate Reorganisations, Modelling for Shareholder Value, Managing Corporate Turnarounds, World Economy</w:t>
-      </w:r>
-    </w:p>
-    <w:p>
       <w:pPr>
         <w:pStyle w:val="Heading2"/>
       </w:pPr>
@@ -1047,36 +1107,6 @@
       </w:r>
     </w:p>
     <w:p>
-      <w:r>
-        <w:t>University of Wales, Swansea</w:t>
-      </w:r>
-    </w:p>
-    <w:p>
-      <w:r>
-        <w:t>BEng (Hons)</w:t>
-      </w:r>
-    </w:p>
-    <w:p>
-      <w:r>
-        <w:t>University of Wales, Swansea</w:t>
-      </w:r>
-    </w:p>
-    <w:p>
-      <w:r>
-        <w:t>EngD (Engineering Doctorate)</w:t>
-      </w:r>
-    </w:p>
-    <w:p>
-      <w:r>
-        <w:t>London Business School</w:t>
-      </w:r>
-    </w:p>
-    <w:p>
-      <w:r>
-        <w:t>MBA (Executive)</w:t>
-      </w:r>
-    </w:p>
-    <w:p>
       <w:pPr>
         <w:pStyle w:val="Heading2"/>
       </w:pPr>
@@ -1085,123 +1115,11 @@
       </w:r>
     </w:p>
     <w:p>
-      <w:r>
-        <w:t>– Present</w:t>
-        <w:tab/>
-        <w:t>FRANCHISE BRANDS</w:t>
-      </w:r>
-    </w:p>
-    <w:p>
-      <w:r>
-        <w:rPr>
-          <w:b/>
-        </w:rPr>
-        <w:t>CEO, Pirtek Europe</w:t>
-      </w:r>
-    </w:p>
-    <w:p>
-      <w:r>
-        <w:t>– Present</w:t>
-        <w:tab/>
-        <w:t>PIRTEK EUROPE</w:t>
-      </w:r>
-    </w:p>
-    <w:p>
-      <w:r>
-        <w:rPr>
-          <w:b/>
-        </w:rPr>
-        <w:t>Managing Director, UK &amp; Ireland</w:t>
-      </w:r>
-    </w:p>
-    <w:p>
-      <w:r>
-        <w:t>– Present</w:t>
-        <w:tab/>
-        <w:t>BRAMMER GROUP</w:t>
-      </w:r>
-    </w:p>
-    <w:p>
-      <w:r>
-        <w:rPr>
-          <w:b/>
-        </w:rPr>
-        <w:t>Managing Director, Europe &amp; Middle East</w:t>
-      </w:r>
-    </w:p>
-    <w:p>
-      <w:r>
-        <w:t>– Present</w:t>
-        <w:tab/>
-        <w:t>HARSCO METALS &amp; MINERALS</w:t>
-      </w:r>
-    </w:p>
-    <w:p>
-      <w:r>
-        <w:rPr>
-          <w:b/>
-        </w:rPr>
-        <w:t>VP, Business Development</w:t>
-      </w:r>
-    </w:p>
-    <w:p>
-      <w:r>
-        <w:t>– Present</w:t>
-        <w:tab/>
-        <w:t>HARSCO METALS (UAE)</w:t>
-      </w:r>
-    </w:p>
-    <w:p>
-      <w:r>
-        <w:rPr>
-          <w:b/>
-        </w:rPr>
-        <w:t>Regional Managing Director, ME &amp; Africa</w:t>
-      </w:r>
-    </w:p>
-    <w:p>
-      <w:r>
-        <w:t>– Present</w:t>
-        <w:tab/>
-        <w:t>MULTISERV GROUP PLC (UK)</w:t>
-      </w:r>
-    </w:p>
-    <w:p>
-      <w:r>
-        <w:rPr>
-          <w:b/>
-        </w:rPr>
-        <w:t>Director, Business Development</w:t>
-      </w:r>
-    </w:p>
-    <w:p>
-      <w:r>
-        <w:t>– Present</w:t>
-        <w:tab/>
-        <w:t>METSERV PTY LTD (AUSTRALIA)</w:t>
-      </w:r>
-    </w:p>
-    <w:p>
-      <w:r>
-        <w:rPr>
-          <w:b/>
-        </w:rPr>
-        <w:t>General Manager &amp; Director</w:t>
-      </w:r>
-    </w:p>
-    <w:p>
-      <w:r>
-        <w:t>– Present</w:t>
-        <w:tab/>
-        <w:t>HECKETT MULTISERV PLC (UK)</w:t>
-      </w:r>
-    </w:p>
-    <w:p>
-      <w:r>
-        <w:rPr>
-          <w:b/>
-        </w:rPr>
-        <w:t>Steel Services Development Manager</w:t>
+      <w:pPr>
+        <w:pStyle w:val="Heading2"/>
+      </w:pPr>
+      <w:r>
+        <w:t>ADDITIONAL INFORMATION</w:t>
       </w:r>
     </w:p>
     <w:sectPr>
@@ -1281,24 +1199,84 @@
 <w:ftr xmlns:wpc="http://schemas.microsoft.com/office/word/2010/wordprocessingCanvas" xmlns:cx="http://schemas.microsoft.com/office/drawing/2014/chartex" xmlns:cx1="http://schemas.microsoft.com/office/drawing/2015/9/8/chartex" xmlns:cx2="http://schemas.microsoft.com/office/drawing/2015/10/21/chartex" xmlns:cx3="http://schemas.microsoft.com/office/drawing/2016/5/9/chartex" xmlns:cx4="http://schemas.microsoft.com/office/drawing/2016/5/10/chartex" xmlns:cx5="http://schemas.microsoft.com/office/drawing/2016/5/11/chartex" xmlns:cx6="http://schemas.microsoft.com/office/drawing/2016/5/12/chartex" xmlns:cx7="http://schemas.microsoft.com/office/drawing/2016/5/13/chartex" xmlns:cx8="http://schemas.microsoft.com/office/drawing/2016/5/14/chartex" xmlns:mc="http://schemas.openxmlformats.org/markup-compatibility/2006" xmlns:aink="http://schemas.microsoft.com/office/drawing/2016/ink" xmlns:am3d="http://schemas.microsoft.com/office/drawing/2017/model3d" xmlns:o="urn:schemas-microsoft-com:office:office" xmlns:oel="http://schemas.microsoft.com/office/2019/extlst" xmlns:r="http://schemas.openxmlformats.org/officeDocument/2006/relationships" xmlns:m="http://schemas.openxmlformats.org/officeDocument/2006/math" xmlns:v="urn:schemas-microsoft-com:vml" xmlns:wp14="http://schemas.microsoft.com/office/word/2010/wordprocessingDrawing" xmlns:wp="http://schemas.openxmlformats.org/drawingml/2006/wordprocessingDrawing" xmlns:w10="urn:schemas-microsoft-com:office:word" xmlns:w="http://schemas.openxmlformats.org/wordprocessingml/2006/main" xmlns:w14="http://schemas.microsoft.com/office/word/2010/wordml" xmlns:w15="http://schemas.microsoft.com/office/word/2012/wordml" xmlns:w16cex="http://schemas.microsoft.com/office/word/2018/wordml/cex" xmlns:w16cid="http://schemas.microsoft.com/office/word/2016/wordml/cid" xmlns:w16="http://schemas.microsoft.com/office/word/2018/wordml" xmlns:w16du="http://schemas.microsoft.com/office/word/2023/wordml/word16du" xmlns:w16sdtdh="http://schemas.microsoft.com/office/word/2020/wordml/sdtdatahash" xmlns:w16sdtfl="http://schemas.microsoft.com/office/word/2024/wordml/sdtformatlock" xmlns:w16se="http://schemas.microsoft.com/office/word/2015/wordml/symex" xmlns:wpg="http://schemas.microsoft.com/office/word/2010/wordprocessingGroup" xmlns:wpi="http://schemas.microsoft.com/office/word/2010/wordprocessingInk" xmlns:wne="http://schemas.microsoft.com/office/word/2006/wordml" xmlns:wps="http://schemas.microsoft.com/office/word/2010/wordprocessingShape" mc:Ignorable="w14 w15 w16se w16cid w16 w16cex w16sdtdh w16sdtfl w16du wp14">
   <w:p>
     <w:pPr>
+      <w:pStyle w:val="Footer"/>
       <w:jc w:val="center"/>
+      <w:rPr>
+        <w:rFonts w:ascii="Calibri" w:hAnsi="Calibri"/>
+        <w:sz w:val="20"/>
+        <w:szCs w:val="20"/>
+      </w:rPr>
     </w:pPr>
     <w:r>
+      <w:rPr>
+        <w:rFonts w:ascii="Calibri" w:hAnsi="Calibri"/>
+        <w:sz w:val="20"/>
+        <w:szCs w:val="20"/>
+      </w:rPr>
       <w:t xml:space="preserve">Page </w:t>
     </w:r>
-    <w:fldSimple w:instr="PAGE">
-      <w:r>
-        <w:t>1</w:t>
-      </w:r>
-    </w:fldSimple>
-    <w:r>
-      <w:t xml:space="preserve"> of </w:t>
-    </w:r>
-    <w:fldSimple w:instr="NUMPAGES">
-      <w:r>
-        <w:t>1</w:t>
-      </w:r>
-    </w:fldSimple>
+    <w:sdt>
+      <w:sdtPr>
+        <w:rPr>
+          <w:rFonts w:ascii="Calibri" w:hAnsi="Calibri"/>
+          <w:sz w:val="20"/>
+          <w:szCs w:val="20"/>
+        </w:rPr>
+        <w:id w:val="1250237266"/>
+        <w:docPartObj>
+          <w:docPartGallery w:val="Page Numbers (Bottom of Page)"/>
+          <w:docPartUnique/>
+        </w:docPartObj>
+      </w:sdtPr>
+      <w:sdtEndPr>
+        <w:rPr>
+          <w:noProof/>
+        </w:rPr>
+      </w:sdtEndPr>
+      <w:sdtContent>
+        <w:r>
+          <w:rPr>
+            <w:rFonts w:ascii="Calibri" w:hAnsi="Calibri"/>
+            <w:sz w:val="20"/>
+            <w:szCs w:val="20"/>
+          </w:rPr>
+          <w:fldChar w:fldCharType="begin"/>
+        </w:r>
+        <w:r>
+          <w:rPr>
+            <w:rFonts w:ascii="Calibri" w:hAnsi="Calibri"/>
+            <w:sz w:val="20"/>
+            <w:szCs w:val="20"/>
+          </w:rPr>
+          <w:instrText xml:space="preserve"> PAGE   \* MERGEFORMAT </w:instrText>
+        </w:r>
+        <w:r>
+          <w:rPr>
+            <w:rFonts w:ascii="Calibri" w:hAnsi="Calibri"/>
+            <w:sz w:val="20"/>
+            <w:szCs w:val="20"/>
+          </w:rPr>
+          <w:fldChar w:fldCharType="separate"/>
+        </w:r>
+        <w:r>
+          <w:rPr>
+            <w:rFonts w:ascii="Calibri" w:hAnsi="Calibri"/>
+            <w:sz w:val="20"/>
+            <w:szCs w:val="20"/>
+          </w:rPr>
+          <w:t>2</w:t>
+        </w:r>
+        <w:r>
+          <w:rPr>
+            <w:rFonts w:ascii="Calibri" w:hAnsi="Calibri"/>
+            <w:noProof/>
+            <w:sz w:val="20"/>
+            <w:szCs w:val="20"/>
+          </w:rPr>
+          <w:fldChar w:fldCharType="end"/>
+        </w:r>
+      </w:sdtContent>
+    </w:sdt>
   </w:p>
 </w:ftr>
 </file>
@@ -3062,11 +3040,11 @@
     <w:rsid w:val="00AE40D9"/>
     <w:pPr>
       <w:suppressAutoHyphens/>
-      <w:spacing w:before="0" w:after="120"/>
+      <w:spacing w:before="0" w:after="120" w:line="240" w:lineRule="auto"/>
       <w:jc w:val="both"/>
     </w:pPr>
     <w:rPr>
-      <w:rFonts w:ascii="Calibri" w:hAnsi="Calibri" w:eastAsia="Calibri"/>
+      <w:rFonts w:ascii="Calibri" w:hAnsi="Calibri"/>
       <w:sz w:val="20"/>
       <w:szCs w:val="24"/>
       <w:lang w:eastAsia="ar-SA"/>
@@ -3082,15 +3060,13 @@
     <w:pPr>
       <w:keepNext/>
       <w:keepLines/>
-      <w:spacing w:before="240" w:after="120"/>
+      <w:spacing w:before="240"/>
       <w:outlineLvl w:val="0"/>
     </w:pPr>
     <w:rPr>
-      <w:rFonts w:asciiTheme="majorHAnsi" w:eastAsiaTheme="majorEastAsia" w:hAnsiTheme="majorHAnsi" w:cstheme="majorBidi" w:ascii="Calibri" w:hAnsi="Calibri"/>
-      <w:b/>
-      <w:caps/>
+      <w:rFonts w:asciiTheme="majorHAnsi" w:eastAsiaTheme="majorEastAsia" w:hAnsiTheme="majorHAnsi" w:cstheme="majorBidi"/>
       <w:color w:val="365F91" w:themeColor="accent1" w:themeShade="BF"/>
-      <w:sz w:val="24"/>
+      <w:sz w:val="32"/>
       <w:szCs w:val="32"/>
     </w:rPr>
   </w:style>
@@ -3105,20 +3081,17 @@
     <w:qFormat/>
     <w:rsid w:val="00E43589"/>
     <w:pPr>
-      <w:keepNext/>
       <w:pBdr>
         <w:bottom w:val="single" w:sz="4" w:space="0" w:color="auto"/>
       </w:pBdr>
       <w:suppressAutoHyphens w:val="0"/>
-      <w:spacing w:before="200" w:after="80"/>
       <w:jc w:val="both"/>
       <w:outlineLvl w:val="1"/>
     </w:pPr>
     <w:rPr>
-      <w:rFonts w:asciiTheme="majorHAnsi" w:hAnsiTheme="majorHAnsi" w:cs="Calibri" w:ascii="Calibri" w:hAnsi="Calibri"/>
+      <w:rFonts w:asciiTheme="majorHAnsi" w:hAnsiTheme="majorHAnsi" w:cs="Calibri"/>
       <w:b/>
-      <w:caps/>
-      <w:sz w:val="22"/>
+      <w:sz w:val="28"/>
       <w:szCs w:val="28"/>
       <w:lang w:eastAsia="en-US"/>
     </w:rPr>
@@ -3135,15 +3108,12 @@
     <w:pPr>
       <w:keepNext/>
       <w:keepLines/>
-      <w:spacing w:before="160" w:after="40"/>
+      <w:spacing w:before="40"/>
       <w:outlineLvl w:val="2"/>
     </w:pPr>
     <w:rPr>
-      <w:rFonts w:asciiTheme="majorHAnsi" w:eastAsiaTheme="majorEastAsia" w:hAnsiTheme="majorHAnsi" w:cstheme="majorBidi" w:ascii="Calibri" w:hAnsi="Calibri"/>
-      <w:b/>
-      <w:caps/>
+      <w:rFonts w:asciiTheme="majorHAnsi" w:eastAsiaTheme="majorEastAsia" w:hAnsiTheme="majorHAnsi" w:cstheme="majorBidi"/>
       <w:color w:val="243F60" w:themeColor="accent1" w:themeShade="7F"/>
-      <w:sz w:val="20"/>
     </w:rPr>
   </w:style>
   <w:style w:type="character" w:default="1" w:styleId="DefaultParagraphFont">

</xml_diff>